<commit_message>
Update user stories and test plan templates
Revised 'Sjabloon 2 - User Stories.docx' and 'Sjabloon 3a - Testplan.docx' with new changes. The updates may include content or formatting improvements to the templates.
</commit_message>
<xml_diff>
--- a/Sjablonen/Sjablonen (Daniel)/Sjabloon 3a - Testplan.docx
+++ b/Sjablonen/Sjablonen (Daniel)/Sjabloon 3a - Testplan.docx
@@ -300,11 +300,11 @@
                               <w:t xml:space="preserve">Gecontroleerd door (voor- en achternaam): </w:t>
                             </w:r>
                             <w:r>
-                              <w:t xml:space="preserve">Luuk van </w:t>
+                              <w:t xml:space="preserve">Ruben </w:t>
                             </w:r>
                             <w:proofErr w:type="spellStart"/>
                             <w:r>
-                              <w:t>norden</w:t>
+                              <w:t>Stender</w:t>
                             </w:r>
                             <w:proofErr w:type="spellEnd"/>
                           </w:p>
@@ -315,6 +315,9 @@
                             <w:r>
                               <w:t xml:space="preserve">Datum: </w:t>
                             </w:r>
+                            <w:r>
+                              <w:t>12-12-2025</w:t>
+                            </w:r>
                           </w:p>
                           <w:p>
                             <w:pPr>
@@ -322,6 +325,9 @@
                             </w:pPr>
                             <w:r>
                               <w:t xml:space="preserve">Versie: </w:t>
+                            </w:r>
+                            <w:r>
+                              <w:t>1</w:t>
                             </w:r>
                           </w:p>
                         </w:txbxContent>
@@ -369,11 +375,11 @@
                         <w:t xml:space="preserve">Gecontroleerd door (voor- en achternaam): </w:t>
                       </w:r>
                       <w:r>
-                        <w:t xml:space="preserve">Luuk van </w:t>
+                        <w:t xml:space="preserve">Ruben </w:t>
                       </w:r>
                       <w:proofErr w:type="spellStart"/>
                       <w:r>
-                        <w:t>norden</w:t>
+                        <w:t>Stender</w:t>
                       </w:r>
                       <w:proofErr w:type="spellEnd"/>
                     </w:p>
@@ -384,6 +390,9 @@
                       <w:r>
                         <w:t xml:space="preserve">Datum: </w:t>
                       </w:r>
+                      <w:r>
+                        <w:t>12-12-2025</w:t>
+                      </w:r>
                     </w:p>
                     <w:p>
                       <w:pPr>
@@ -391,6 +400,9 @@
                       </w:pPr>
                       <w:r>
                         <w:t xml:space="preserve">Versie: </w:t>
+                      </w:r>
+                      <w:r>
+                        <w:t>1</w:t>
                       </w:r>
                     </w:p>
                   </w:txbxContent>
@@ -1046,6 +1058,7 @@
         <w:t xml:space="preserve"> en projectbegeleiders.</w:t>
       </w:r>
     </w:p>
+    <w:p/>
     <w:p>
       <w:pPr>
         <w:rPr>
@@ -1143,7 +1156,30 @@
           <w:i/>
           <w:iCs/>
         </w:rPr>
-        <w:t>De test is bedoeld om te zoeken naar verschillende bestaande bugs,</w:t>
+        <w:t>De doelen van deze testen zijn om te zoeken naar bugs en het evalueren van de gebruikerservaring.</w:t>
+      </w:r>
+      <w:r>
+        <w:rPr>
+          <w:i/>
+          <w:iCs/>
+        </w:rPr>
+        <w:t xml:space="preserve"> Deze zijn heel belangrijk </w:t>
+      </w:r>
+      <w:proofErr w:type="spellStart"/>
+      <w:r>
+        <w:rPr>
+          <w:i/>
+          <w:iCs/>
+        </w:rPr>
+        <w:t>i.v.m</w:t>
+      </w:r>
+      <w:proofErr w:type="spellEnd"/>
+      <w:r>
+        <w:rPr>
+          <w:i/>
+          <w:iCs/>
+        </w:rPr>
+        <w:t xml:space="preserve"> het balanceren van gameplay elementen. Ook is dit het begin van de programmeer fase waar bugs snel willen opkomen dagen.</w:t>
       </w:r>
     </w:p>
     <w:p>
@@ -1204,13 +1240,41 @@
         <w:t>]</w:t>
       </w:r>
     </w:p>
-    <w:p/>
     <w:p>
       <w:r>
-        <w:t>Niet inbegrepen in deze test:</w:t>
+        <w:t xml:space="preserve">Voor deze tests willen we de </w:t>
+      </w:r>
+      <w:proofErr w:type="spellStart"/>
+      <w:r>
+        <w:t>combat</w:t>
+      </w:r>
+      <w:proofErr w:type="spellEnd"/>
+      <w:r>
+        <w:t xml:space="preserve"> testen. Hiervoor hebben we gameplay gemaakt om duidelijke tests uit te voeren. Er zijn </w:t>
+      </w:r>
+      <w:proofErr w:type="spellStart"/>
+      <w:r>
+        <w:t>skill</w:t>
+      </w:r>
+      <w:proofErr w:type="spellEnd"/>
+      <w:r>
+        <w:t xml:space="preserve"> checks die getest moeten worden zodat we kunnen pijlen of die te moeilijk zijn. Ook is er een </w:t>
+      </w:r>
+      <w:proofErr w:type="spellStart"/>
+      <w:r>
+        <w:t>defence</w:t>
+      </w:r>
+      <w:proofErr w:type="spellEnd"/>
+      <w:r>
+        <w:t xml:space="preserve"> systeem dat getest moet worden om te kijken of die haal baar is en geen eventuele bugs heeft</w:t>
       </w:r>
     </w:p>
     <w:p>
+      <w:r>
+        <w:t>Niet inbegrepen in deze test:</w:t>
+      </w:r>
+    </w:p>
+    <w:p>
       <w:pPr>
         <w:rPr>
           <w:i/>
@@ -1253,7 +1317,14 @@
         <w:t>]</w:t>
       </w:r>
     </w:p>
-    <w:p/>
+    <w:p>
+      <w:r>
+        <w:t xml:space="preserve">Deze test is niet bedoeld om audio, visualisatie, beveiliging of compatibiliteit te testen. </w:t>
+      </w:r>
+      <w:r>
+        <w:t xml:space="preserve">Daarvoor hebben we andere test plannen die we later uitvoeren. </w:t>
+      </w:r>
+    </w:p>
     <w:p>
       <w:pPr>
         <w:rPr>
@@ -1412,150 +1483,51 @@
           <w:iCs/>
         </w:rPr>
       </w:pPr>
+      <w:r>
+        <w:rPr>
+          <w:i/>
+          <w:iCs/>
+        </w:rPr>
+        <w:t xml:space="preserve">Bij deze test gaan we een functionele en </w:t>
+      </w:r>
+      <w:proofErr w:type="spellStart"/>
+      <w:r>
+        <w:rPr>
+          <w:i/>
+          <w:iCs/>
+        </w:rPr>
+        <w:t>usability</w:t>
+      </w:r>
+      <w:proofErr w:type="spellEnd"/>
+      <w:r>
+        <w:rPr>
+          <w:i/>
+          <w:iCs/>
+        </w:rPr>
+        <w:t xml:space="preserve"> test uitvoeren. Deze test word gedaan door iemand die nog niet weet waar de game over gaat. Dit kan een peer zijn maar ook iemand buiten het project.</w:t>
+      </w:r>
     </w:p>
     <w:p>
-      <w:r>
-        <w:t>Testtools</w:t>
-      </w:r>
-      <w:r>
-        <w:t>:</w:t>
+      <w:pPr>
+        <w:rPr>
+          <w:i/>
+          <w:iCs/>
+        </w:rPr>
+      </w:pPr>
+      <w:r>
+        <w:rPr>
+          <w:i/>
+          <w:iCs/>
+        </w:rPr>
+        <w:t>We beoordelen of de test goed gelukt is gebaseerd op hoelang de test duurt en hoe de feedback word weergeven.</w:t>
       </w:r>
     </w:p>
     <w:p>
-      <w:pPr>
-        <w:rPr>
-          <w:i/>
-          <w:iCs/>
-        </w:rPr>
-      </w:pPr>
-      <w:r>
-        <w:rPr>
-          <w:i/>
-          <w:iCs/>
-        </w:rPr>
-        <w:t>[Beschrijf hier welke tools je gaat gebruiken</w:t>
-      </w:r>
-      <w:r>
-        <w:rPr>
-          <w:i/>
-          <w:iCs/>
-        </w:rPr>
-        <w:t xml:space="preserve"> tijdens het testen, denk hierbij aan de </w:t>
-      </w:r>
-      <w:proofErr w:type="spellStart"/>
-      <w:r>
-        <w:rPr>
-          <w:i/>
-          <w:iCs/>
-        </w:rPr>
-        <w:t>profiler</w:t>
-      </w:r>
-      <w:proofErr w:type="spellEnd"/>
-      <w:r>
-        <w:rPr>
-          <w:i/>
-          <w:iCs/>
-        </w:rPr>
-        <w:t xml:space="preserve"> in </w:t>
-      </w:r>
-      <w:proofErr w:type="spellStart"/>
-      <w:r>
-        <w:rPr>
-          <w:i/>
-          <w:iCs/>
-        </w:rPr>
-        <w:t>Unity</w:t>
-      </w:r>
-      <w:proofErr w:type="spellEnd"/>
-      <w:r>
-        <w:rPr>
-          <w:i/>
-          <w:iCs/>
-        </w:rPr>
-        <w:t xml:space="preserve">, een gemaakte </w:t>
-      </w:r>
-      <w:proofErr w:type="spellStart"/>
-      <w:r>
-        <w:rPr>
-          <w:i/>
-          <w:iCs/>
-        </w:rPr>
-        <w:t>build</w:t>
-      </w:r>
-      <w:proofErr w:type="spellEnd"/>
-      <w:r>
-        <w:rPr>
-          <w:i/>
-          <w:iCs/>
-        </w:rPr>
-        <w:t xml:space="preserve">, </w:t>
-      </w:r>
-      <w:r>
-        <w:rPr>
-          <w:i/>
-          <w:iCs/>
-        </w:rPr>
-        <w:t xml:space="preserve">een UX prototype via </w:t>
-      </w:r>
-      <w:proofErr w:type="spellStart"/>
-      <w:r>
-        <w:rPr>
-          <w:i/>
-          <w:iCs/>
-        </w:rPr>
-        <w:t>Penpot</w:t>
-      </w:r>
-      <w:proofErr w:type="spellEnd"/>
-      <w:r>
-        <w:rPr>
-          <w:i/>
-          <w:iCs/>
-        </w:rPr>
-        <w:t>/</w:t>
-      </w:r>
-      <w:proofErr w:type="spellStart"/>
-      <w:r>
-        <w:rPr>
-          <w:i/>
-          <w:iCs/>
-        </w:rPr>
-        <w:t>Figma</w:t>
-      </w:r>
-      <w:proofErr w:type="spellEnd"/>
-      <w:r>
-        <w:rPr>
-          <w:i/>
-          <w:iCs/>
-        </w:rPr>
-        <w:t xml:space="preserve">, </w:t>
-      </w:r>
-      <w:r>
-        <w:rPr>
-          <w:i/>
-          <w:iCs/>
-        </w:rPr>
-        <w:t xml:space="preserve">MS Forms, </w:t>
-      </w:r>
-      <w:r>
-        <w:rPr>
-          <w:i/>
-          <w:iCs/>
-        </w:rPr>
-        <w:t xml:space="preserve">OBS Studio, </w:t>
-      </w:r>
-      <w:r>
-        <w:rPr>
-          <w:i/>
-          <w:iCs/>
-        </w:rPr>
-        <w:t>etc.</w:t>
-      </w:r>
-      <w:r>
-        <w:rPr>
-          <w:i/>
-          <w:iCs/>
-        </w:rPr>
-        <w:t>]</w:t>
+      <w:r>
+        <w:t>Testtools</w:t>
+      </w:r>
+      <w:r>
+        <w:t>:</w:t>
       </w:r>
     </w:p>
     <w:p>
@@ -1565,6 +1537,198 @@
           <w:iCs/>
         </w:rPr>
       </w:pPr>
+      <w:r>
+        <w:rPr>
+          <w:i/>
+          <w:iCs/>
+        </w:rPr>
+        <w:t>[Beschrijf hier welke tools je gaat gebruiken</w:t>
+      </w:r>
+      <w:r>
+        <w:rPr>
+          <w:i/>
+          <w:iCs/>
+        </w:rPr>
+        <w:t xml:space="preserve"> tijdens het testen, denk hierbij aan de </w:t>
+      </w:r>
+      <w:proofErr w:type="spellStart"/>
+      <w:r>
+        <w:rPr>
+          <w:i/>
+          <w:iCs/>
+        </w:rPr>
+        <w:t>profiler</w:t>
+      </w:r>
+      <w:proofErr w:type="spellEnd"/>
+      <w:r>
+        <w:rPr>
+          <w:i/>
+          <w:iCs/>
+        </w:rPr>
+        <w:t xml:space="preserve"> in </w:t>
+      </w:r>
+      <w:proofErr w:type="spellStart"/>
+      <w:r>
+        <w:rPr>
+          <w:i/>
+          <w:iCs/>
+        </w:rPr>
+        <w:t>Unity</w:t>
+      </w:r>
+      <w:proofErr w:type="spellEnd"/>
+      <w:r>
+        <w:rPr>
+          <w:i/>
+          <w:iCs/>
+        </w:rPr>
+        <w:t xml:space="preserve">, een gemaakte </w:t>
+      </w:r>
+      <w:proofErr w:type="spellStart"/>
+      <w:r>
+        <w:rPr>
+          <w:i/>
+          <w:iCs/>
+        </w:rPr>
+        <w:t>build</w:t>
+      </w:r>
+      <w:proofErr w:type="spellEnd"/>
+      <w:r>
+        <w:rPr>
+          <w:i/>
+          <w:iCs/>
+        </w:rPr>
+        <w:t xml:space="preserve">, </w:t>
+      </w:r>
+      <w:r>
+        <w:rPr>
+          <w:i/>
+          <w:iCs/>
+        </w:rPr>
+        <w:t xml:space="preserve">een UX prototype via </w:t>
+      </w:r>
+      <w:proofErr w:type="spellStart"/>
+      <w:r>
+        <w:rPr>
+          <w:i/>
+          <w:iCs/>
+        </w:rPr>
+        <w:t>Penpot</w:t>
+      </w:r>
+      <w:proofErr w:type="spellEnd"/>
+      <w:r>
+        <w:rPr>
+          <w:i/>
+          <w:iCs/>
+        </w:rPr>
+        <w:t>/</w:t>
+      </w:r>
+      <w:proofErr w:type="spellStart"/>
+      <w:r>
+        <w:rPr>
+          <w:i/>
+          <w:iCs/>
+        </w:rPr>
+        <w:t>Figma</w:t>
+      </w:r>
+      <w:proofErr w:type="spellEnd"/>
+      <w:r>
+        <w:rPr>
+          <w:i/>
+          <w:iCs/>
+        </w:rPr>
+        <w:t xml:space="preserve">, </w:t>
+      </w:r>
+      <w:r>
+        <w:rPr>
+          <w:i/>
+          <w:iCs/>
+        </w:rPr>
+        <w:t xml:space="preserve">MS Forms, </w:t>
+      </w:r>
+      <w:r>
+        <w:rPr>
+          <w:i/>
+          <w:iCs/>
+        </w:rPr>
+        <w:t xml:space="preserve">OBS Studio, </w:t>
+      </w:r>
+      <w:r>
+        <w:rPr>
+          <w:i/>
+          <w:iCs/>
+        </w:rPr>
+        <w:t>etc.</w:t>
+      </w:r>
+      <w:r>
+        <w:rPr>
+          <w:i/>
+          <w:iCs/>
+        </w:rPr>
+        <w:t>]</w:t>
+      </w:r>
+    </w:p>
+    <w:p>
+      <w:pPr>
+        <w:rPr>
+          <w:i/>
+          <w:iCs/>
+        </w:rPr>
+      </w:pPr>
+      <w:r>
+        <w:rPr>
+          <w:i/>
+          <w:iCs/>
+        </w:rPr>
+        <w:t xml:space="preserve">Voor de test gebruiken we de </w:t>
+      </w:r>
+      <w:proofErr w:type="spellStart"/>
+      <w:r>
+        <w:rPr>
+          <w:i/>
+          <w:iCs/>
+        </w:rPr>
+        <w:t>Unity</w:t>
+      </w:r>
+      <w:proofErr w:type="spellEnd"/>
+      <w:r>
+        <w:rPr>
+          <w:i/>
+          <w:iCs/>
+        </w:rPr>
+        <w:t xml:space="preserve"> Editor in </w:t>
+      </w:r>
+      <w:proofErr w:type="spellStart"/>
+      <w:r>
+        <w:rPr>
+          <w:i/>
+          <w:iCs/>
+        </w:rPr>
+        <w:t>play</w:t>
+      </w:r>
+      <w:proofErr w:type="spellEnd"/>
+      <w:r>
+        <w:rPr>
+          <w:i/>
+          <w:iCs/>
+        </w:rPr>
+        <w:t xml:space="preserve"> mode. Hierdoor kunnen we makkelijk en snel testen. De data slaan we vervolgens op via een OBS video en de feedback halen we op via een Microsoft Form en verwerken we het in een </w:t>
+      </w:r>
+      <w:proofErr w:type="spellStart"/>
+      <w:r>
+        <w:rPr>
+          <w:i/>
+          <w:iCs/>
+        </w:rPr>
+        <w:t>excel</w:t>
+      </w:r>
+      <w:proofErr w:type="spellEnd"/>
+      <w:r>
+        <w:rPr>
+          <w:i/>
+          <w:iCs/>
+        </w:rPr>
+        <w:t xml:space="preserve"> sheet.</w:t>
+      </w:r>
       <w:r>
         <w:rPr>
           <w:i/>
@@ -1608,7 +1772,107 @@
         <w:t>[Specificaties van pc's, mobiele telefoons of consoles die worden gebruikt voor de test, zoals CPU, RAM, GPU.]</w:t>
       </w:r>
     </w:p>
-    <w:p/>
+    <w:p>
+      <w:r>
+        <w:t xml:space="preserve">De hardware voor het testen verschilt aangezien we op meerdere apparaten testen. De minimale specificatie voor elk apparaat zijn als volgt: </w:t>
+      </w:r>
+    </w:p>
+    <w:p>
+      <w:pPr>
+        <w:rPr>
+          <w:lang w:val="en-GB"/>
+        </w:rPr>
+      </w:pPr>
+      <w:r>
+        <w:rPr>
+          <w:lang w:val="en-GB"/>
+        </w:rPr>
+        <w:t>GP</w:t>
+      </w:r>
+      <w:r>
+        <w:rPr>
+          <w:lang w:val="en-GB"/>
+        </w:rPr>
+        <w:t xml:space="preserve">U: </w:t>
+      </w:r>
+      <w:r>
+        <w:rPr>
+          <w:lang w:val="en-GB"/>
+        </w:rPr>
+        <w:t xml:space="preserve">Minimum </w:t>
+      </w:r>
+      <w:proofErr w:type="spellStart"/>
+      <w:r>
+        <w:rPr>
+          <w:lang w:val="en-GB"/>
+        </w:rPr>
+        <w:t>Geforce</w:t>
+      </w:r>
+      <w:proofErr w:type="spellEnd"/>
+      <w:r>
+        <w:rPr>
+          <w:lang w:val="en-GB"/>
+        </w:rPr>
+        <w:t xml:space="preserve"> GTX 1050</w:t>
+      </w:r>
+    </w:p>
+    <w:p>
+      <w:pPr>
+        <w:rPr>
+          <w:lang w:val="en-GB"/>
+        </w:rPr>
+      </w:pPr>
+      <w:r>
+        <w:rPr>
+          <w:lang w:val="en-GB"/>
+        </w:rPr>
+        <w:t>CPU: Minimum</w:t>
+      </w:r>
+      <w:r>
+        <w:rPr>
+          <w:lang w:val="en-GB"/>
+        </w:rPr>
+        <w:t xml:space="preserve"> Intel Core i36100</w:t>
+      </w:r>
+    </w:p>
+    <w:p>
+      <w:pPr>
+        <w:rPr>
+          <w:lang w:val="en-GB"/>
+        </w:rPr>
+      </w:pPr>
+      <w:r>
+        <w:rPr>
+          <w:lang w:val="en-GB"/>
+        </w:rPr>
+        <w:t>RAM:</w:t>
+      </w:r>
+      <w:r>
+        <w:rPr>
+          <w:lang w:val="en-GB"/>
+        </w:rPr>
+        <w:t xml:space="preserve"> 4GB memory </w:t>
+      </w:r>
+    </w:p>
+    <w:p>
+      <w:pPr>
+        <w:rPr>
+          <w:lang w:val="en-GB"/>
+        </w:rPr>
+      </w:pPr>
+      <w:r>
+        <w:rPr>
+          <w:lang w:val="en-GB"/>
+        </w:rPr>
+        <w:t xml:space="preserve">OS: </w:t>
+      </w:r>
+      <w:r>
+        <w:rPr>
+          <w:lang w:val="en-GB"/>
+        </w:rPr>
+        <w:t>windows 10</w:t>
+      </w:r>
+    </w:p>
     <w:p>
       <w:r>
         <w:rPr>
@@ -1665,7 +1929,19 @@
         <w:t>.]</w:t>
       </w:r>
     </w:p>
-    <w:p/>
+    <w:p>
+      <w:r>
+        <w:t xml:space="preserve">Voor deze game maken we gebruik van </w:t>
+      </w:r>
+      <w:proofErr w:type="spellStart"/>
+      <w:r>
+        <w:t>Unity</w:t>
+      </w:r>
+      <w:proofErr w:type="spellEnd"/>
+      <w:r>
+        <w:t>.</w:t>
+      </w:r>
+    </w:p>
     <w:p>
       <w:r>
         <w:rPr>
@@ -1760,6 +2036,20 @@
           <w:iCs/>
         </w:rPr>
       </w:pPr>
+      <w:r>
+        <w:rPr>
+          <w:i/>
+          <w:iCs/>
+        </w:rPr>
+        <w:t xml:space="preserve">De test data die we nodig hebben om de test uit te voeren zijn: </w:t>
+      </w:r>
+      <w:r>
+        <w:rPr>
+          <w:i/>
+          <w:iCs/>
+        </w:rPr>
+        <w:t>Speler data</w:t>
+      </w:r>
     </w:p>
     <w:p>
       <w:pPr>
@@ -1824,6 +2114,21 @@
           <w:iCs/>
         </w:rPr>
         <w:t>]</w:t>
+      </w:r>
+    </w:p>
+    <w:p>
+      <w:pPr>
+        <w:rPr>
+          <w:i/>
+          <w:iCs/>
+        </w:rPr>
+      </w:pPr>
+      <w:r>
+        <w:rPr>
+          <w:i/>
+          <w:iCs/>
+        </w:rPr>
+        <w:t>Voor de test omgeving zitten we in een lokaal (alleen of ergens waar we niet snel worden gestoord). Qua middelen hebben we een tafel, stoel, een laptop en een muis nodig</w:t>
       </w:r>
     </w:p>
     <w:p>
@@ -2122,6 +2427,11 @@
           </w:tcPr>
           <w:p>
             <w:pPr>
+              <w:pStyle w:val="ListParagraph"/>
+              <w:numPr>
+                <w:ilvl w:val="0"/>
+                <w:numId w:val="18"/>
+              </w:numPr>
               <w:spacing w:before="120" w:after="120"/>
               <w:rPr>
                 <w:rFonts w:ascii="Calibri" w:hAnsi="Calibri"/>
@@ -2130,10 +2440,17 @@
             </w:pPr>
             <w:r>
               <w:rPr>
-                <w:rFonts w:ascii="Calibri" w:hAnsi="Calibri"/>
-                <w:bCs/>
-              </w:rPr>
-              <w:t>[User story]</w:t>
+                <w:rFonts w:ascii="Calibri" w:eastAsia="Times New Roman" w:hAnsi="Calibri" w:cs="Calibri"/>
+                <w:color w:val="000000"/>
+              </w:rPr>
+              <w:t>Attack initiatie</w:t>
+            </w:r>
+            <w:r>
+              <w:rPr>
+                <w:rFonts w:ascii="Calibri" w:hAnsi="Calibri"/>
+                <w:bCs/>
+              </w:rPr>
+              <w:t xml:space="preserve"> </w:t>
             </w:r>
           </w:p>
         </w:tc>
@@ -2184,14 +2501,7 @@
                 <w:rFonts w:ascii="Calibri" w:hAnsi="Calibri"/>
                 <w:bCs/>
               </w:rPr>
-              <w:t>[</w:t>
-            </w:r>
-            <w:r>
-              <w:rPr>
-                <w:rFonts w:ascii="Calibri" w:hAnsi="Calibri"/>
-                <w:bCs/>
-              </w:rPr>
-              <w:t>Wat test je specifiek]</w:t>
+              <w:t xml:space="preserve">Bij deze test, testen wij of de speler een gevecht kan initiëren bij zijn tegenstander. Hiervoor moet de speler richting een tegenstander bewegen en kijken of er een interactie komt.  </w:t>
             </w:r>
           </w:p>
         </w:tc>
@@ -2234,47 +2544,53 @@
               <w:spacing w:before="120" w:after="120"/>
               <w:rPr>
                 <w:bCs/>
-                <w:lang w:val="en-US"/>
               </w:rPr>
             </w:pPr>
             <w:r>
               <w:rPr>
                 <w:bCs/>
-                <w:lang w:val="en-US"/>
-              </w:rPr>
-              <w:t>[</w:t>
+              </w:rPr>
+              <w:t xml:space="preserve">Speler zit achter de laptop in rust met </w:t>
             </w:r>
             <w:proofErr w:type="spellStart"/>
             <w:r>
               <w:rPr>
                 <w:bCs/>
-                <w:lang w:val="en-US"/>
-              </w:rPr>
-              <w:t>Omschrijf</w:t>
+              </w:rPr>
+              <w:t>unity</w:t>
             </w:r>
             <w:proofErr w:type="spellEnd"/>
             <w:r>
               <w:rPr>
                 <w:bCs/>
-                <w:lang w:val="en-US"/>
-              </w:rPr>
-              <w:t xml:space="preserve"> de begin </w:t>
+              </w:rPr>
+              <w:t xml:space="preserve"> </w:t>
             </w:r>
             <w:proofErr w:type="spellStart"/>
             <w:r>
               <w:rPr>
                 <w:bCs/>
-                <w:lang w:val="en-US"/>
-              </w:rPr>
-              <w:t>situatie</w:t>
+              </w:rPr>
+              <w:t>play</w:t>
             </w:r>
             <w:proofErr w:type="spellEnd"/>
             <w:r>
               <w:rPr>
                 <w:bCs/>
-                <w:lang w:val="en-US"/>
-              </w:rPr>
-              <w:t>]</w:t>
+              </w:rPr>
+              <w:t xml:space="preserve"> mode aan.</w:t>
+            </w:r>
+            <w:r>
+              <w:rPr>
+                <w:bCs/>
+              </w:rPr>
+              <w:t xml:space="preserve"> Speler beweegt vervolgens rond tot hij een tegenstander ziet. Als de speler een tegenstander ziet moet hij richting deze speler bewegen.</w:t>
+            </w:r>
+            <w:r>
+              <w:rPr>
+                <w:bCs/>
+              </w:rPr>
+              <w:t xml:space="preserve"> </w:t>
             </w:r>
           </w:p>
         </w:tc>
@@ -2317,47 +2633,39 @@
               <w:spacing w:before="120" w:after="120"/>
               <w:rPr>
                 <w:rFonts w:ascii="Calibri" w:hAnsi="Calibri"/>
-                <w:lang w:val="en-AU"/>
               </w:rPr>
             </w:pPr>
             <w:r>
               <w:rPr>
                 <w:rFonts w:ascii="Calibri" w:hAnsi="Calibri"/>
-                <w:lang w:val="en-AU"/>
-              </w:rPr>
-              <w:t>[</w:t>
+              </w:rPr>
+              <w:t>Het resultaat wat wij v</w:t>
+            </w:r>
+            <w:r>
+              <w:rPr>
+                <w:rFonts w:ascii="Calibri" w:hAnsi="Calibri"/>
+              </w:rPr>
+              <w:t xml:space="preserve">erwachten is dat de speler op de tegenstander kan klikken. Na dat het </w:t>
             </w:r>
             <w:proofErr w:type="spellStart"/>
             <w:r>
               <w:rPr>
                 <w:rFonts w:ascii="Calibri" w:hAnsi="Calibri"/>
-                <w:lang w:val="en-AU"/>
-              </w:rPr>
-              <w:t>Verwacht</w:t>
+              </w:rPr>
+              <w:t>character</w:t>
             </w:r>
             <w:proofErr w:type="spellEnd"/>
             <w:r>
               <w:rPr>
                 <w:rFonts w:ascii="Calibri" w:hAnsi="Calibri"/>
-                <w:lang w:val="en-AU"/>
-              </w:rPr>
-              <w:t xml:space="preserve"> </w:t>
-            </w:r>
-            <w:proofErr w:type="spellStart"/>
-            <w:r>
-              <w:rPr>
-                <w:rFonts w:ascii="Calibri" w:hAnsi="Calibri"/>
-                <w:lang w:val="en-AU"/>
-              </w:rPr>
-              <w:t>resultaat</w:t>
-            </w:r>
-            <w:proofErr w:type="spellEnd"/>
-            <w:r>
-              <w:rPr>
-                <w:rFonts w:ascii="Calibri" w:hAnsi="Calibri"/>
-                <w:lang w:val="en-AU"/>
-              </w:rPr>
-              <w:t>]</w:t>
+              </w:rPr>
+              <w:t xml:space="preserve"> van de speler de tegenstander heeft bereikt </w:t>
+            </w:r>
+            <w:r>
+              <w:rPr>
+                <w:rFonts w:ascii="Calibri" w:hAnsi="Calibri"/>
+              </w:rPr>
+              <w:t>word er een gevecht scene geactiveerd waar duidelijk staat dat de</w:t>
             </w:r>
           </w:p>
         </w:tc>
@@ -2588,19 +2896,7 @@
               <w:rPr>
                 <w:rFonts w:ascii="Calibri" w:hAnsi="Calibri"/>
               </w:rPr>
-              <w:t>[</w:t>
-            </w:r>
-            <w:r>
-              <w:rPr>
-                <w:rFonts w:ascii="Calibri" w:hAnsi="Calibri"/>
-              </w:rPr>
-              <w:t>Minuten</w:t>
-            </w:r>
-            <w:r>
-              <w:rPr>
-                <w:rFonts w:ascii="Calibri" w:hAnsi="Calibri"/>
-              </w:rPr>
-              <w:t>]</w:t>
+              <w:t>20 min</w:t>
             </w:r>
           </w:p>
         </w:tc>
@@ -2642,19 +2938,7 @@
               <w:rPr>
                 <w:rFonts w:ascii="Calibri" w:hAnsi="Calibri"/>
               </w:rPr>
-              <w:t>[</w:t>
-            </w:r>
-            <w:r>
-              <w:rPr>
-                <w:rFonts w:ascii="Calibri" w:hAnsi="Calibri"/>
-              </w:rPr>
-              <w:t>0-10</w:t>
-            </w:r>
-            <w:r>
-              <w:rPr>
-                <w:rFonts w:ascii="Calibri" w:hAnsi="Calibri"/>
-              </w:rPr>
-              <w:t>]</w:t>
+              <w:t>9</w:t>
             </w:r>
           </w:p>
         </w:tc>
@@ -2821,6 +3105,2397 @@
         <w:br w:type="page"/>
       </w:r>
     </w:p>
+    <w:tbl>
+      <w:tblPr>
+        <w:tblW w:w="4966" w:type="pct"/>
+        <w:tblInd w:w="108" w:type="dxa"/>
+        <w:tblBorders>
+          <w:top w:val="single" w:sz="4" w:space="0" w:color="auto"/>
+          <w:left w:val="single" w:sz="4" w:space="0" w:color="auto"/>
+          <w:bottom w:val="single" w:sz="4" w:space="0" w:color="auto"/>
+          <w:right w:val="single" w:sz="4" w:space="0" w:color="auto"/>
+          <w:insideH w:val="single" w:sz="4" w:space="0" w:color="auto"/>
+          <w:insideV w:val="single" w:sz="4" w:space="0" w:color="auto"/>
+        </w:tblBorders>
+        <w:tblLook w:val="01E0" w:firstRow="1" w:lastRow="1" w:firstColumn="1" w:lastColumn="1" w:noHBand="0" w:noVBand="0"/>
+      </w:tblPr>
+      <w:tblGrid>
+        <w:gridCol w:w="2100"/>
+        <w:gridCol w:w="748"/>
+        <w:gridCol w:w="1120"/>
+        <w:gridCol w:w="1034"/>
+        <w:gridCol w:w="839"/>
+        <w:gridCol w:w="992"/>
+        <w:gridCol w:w="2167"/>
+      </w:tblGrid>
+      <w:tr>
+        <w:trPr>
+          <w:trHeight w:val="20"/>
+        </w:trPr>
+        <w:tc>
+          <w:tcPr>
+            <w:tcW w:w="1167" w:type="pct"/>
+            <w:shd w:val="clear" w:color="auto" w:fill="9CC2E5" w:themeFill="accent1" w:themeFillTint="99"/>
+            <w:vAlign w:val="center"/>
+          </w:tcPr>
+          <w:p>
+            <w:pPr>
+              <w:spacing w:before="120" w:after="120"/>
+              <w:rPr>
+                <w:rFonts w:ascii="Calibri" w:hAnsi="Calibri"/>
+                <w:b/>
+                <w:szCs w:val="18"/>
+              </w:rPr>
+            </w:pPr>
+            <w:r>
+              <w:rPr>
+                <w:rFonts w:ascii="Calibri" w:hAnsi="Calibri"/>
+                <w:b/>
+                <w:szCs w:val="18"/>
+              </w:rPr>
+              <w:lastRenderedPageBreak/>
+              <w:t>Sprint &amp;  ID</w:t>
+            </w:r>
+          </w:p>
+        </w:tc>
+        <w:tc>
+          <w:tcPr>
+            <w:tcW w:w="3833" w:type="pct"/>
+            <w:gridSpan w:val="6"/>
+            <w:vAlign w:val="center"/>
+          </w:tcPr>
+          <w:p>
+            <w:pPr>
+              <w:spacing w:before="120" w:after="120"/>
+              <w:rPr>
+                <w:rFonts w:ascii="Calibri" w:hAnsi="Calibri"/>
+                <w:bCs/>
+              </w:rPr>
+            </w:pPr>
+            <w:r>
+              <w:rPr>
+                <w:rFonts w:ascii="Calibri" w:hAnsi="Calibri"/>
+                <w:bCs/>
+              </w:rPr>
+              <w:t>[</w:t>
+            </w:r>
+            <w:r>
+              <w:rPr>
+                <w:rFonts w:ascii="Calibri" w:hAnsi="Calibri"/>
+                <w:bCs/>
+              </w:rPr>
+              <w:t>Sprint01-TC0</w:t>
+            </w:r>
+            <w:r>
+              <w:rPr>
+                <w:rFonts w:ascii="Calibri" w:hAnsi="Calibri"/>
+                <w:bCs/>
+              </w:rPr>
+              <w:t>2</w:t>
+            </w:r>
+            <w:r>
+              <w:rPr>
+                <w:rFonts w:ascii="Calibri" w:hAnsi="Calibri"/>
+                <w:bCs/>
+              </w:rPr>
+              <w:t>]</w:t>
+            </w:r>
+          </w:p>
+        </w:tc>
+      </w:tr>
+      <w:tr>
+        <w:trPr>
+          <w:trHeight w:val="20"/>
+        </w:trPr>
+        <w:tc>
+          <w:tcPr>
+            <w:tcW w:w="1167" w:type="pct"/>
+            <w:shd w:val="clear" w:color="auto" w:fill="9CC2E5" w:themeFill="accent1" w:themeFillTint="99"/>
+            <w:vAlign w:val="center"/>
+          </w:tcPr>
+          <w:p>
+            <w:pPr>
+              <w:spacing w:before="120" w:after="120"/>
+              <w:rPr>
+                <w:rFonts w:ascii="Calibri" w:hAnsi="Calibri"/>
+                <w:b/>
+              </w:rPr>
+            </w:pPr>
+            <w:r>
+              <w:rPr>
+                <w:rFonts w:ascii="Calibri" w:hAnsi="Calibri"/>
+                <w:b/>
+                <w:szCs w:val="18"/>
+              </w:rPr>
+              <w:t>User story</w:t>
+            </w:r>
+          </w:p>
+        </w:tc>
+        <w:tc>
+          <w:tcPr>
+            <w:tcW w:w="3833" w:type="pct"/>
+            <w:gridSpan w:val="6"/>
+            <w:vAlign w:val="center"/>
+          </w:tcPr>
+          <w:p>
+            <w:pPr>
+              <w:pStyle w:val="ListParagraph"/>
+              <w:numPr>
+                <w:ilvl w:val="0"/>
+                <w:numId w:val="18"/>
+              </w:numPr>
+              <w:spacing w:before="120" w:after="120"/>
+              <w:rPr>
+                <w:rFonts w:ascii="Calibri" w:hAnsi="Calibri"/>
+                <w:bCs/>
+              </w:rPr>
+            </w:pPr>
+            <w:r>
+              <w:rPr>
+                <w:rFonts w:ascii="Calibri" w:eastAsia="Times New Roman" w:hAnsi="Calibri" w:cs="Calibri"/>
+                <w:color w:val="000000"/>
+              </w:rPr>
+              <w:t>AI tegenstanders</w:t>
+            </w:r>
+            <w:r>
+              <w:rPr>
+                <w:rFonts w:ascii="Calibri" w:eastAsia="Times New Roman" w:hAnsi="Calibri" w:cs="Calibri"/>
+                <w:color w:val="000000"/>
+              </w:rPr>
+              <w:t xml:space="preserve"> </w:t>
+            </w:r>
+            <w:proofErr w:type="spellStart"/>
+            <w:r>
+              <w:rPr>
+                <w:rFonts w:ascii="Calibri" w:eastAsia="Times New Roman" w:hAnsi="Calibri" w:cs="Calibri"/>
+                <w:color w:val="000000"/>
+              </w:rPr>
+              <w:t>Movement</w:t>
+            </w:r>
+            <w:proofErr w:type="spellEnd"/>
+          </w:p>
+        </w:tc>
+      </w:tr>
+      <w:tr>
+        <w:trPr>
+          <w:trHeight w:val="20"/>
+        </w:trPr>
+        <w:tc>
+          <w:tcPr>
+            <w:tcW w:w="1167" w:type="pct"/>
+            <w:shd w:val="clear" w:color="auto" w:fill="9CC2E5" w:themeFill="accent1" w:themeFillTint="99"/>
+            <w:vAlign w:val="center"/>
+          </w:tcPr>
+          <w:p>
+            <w:pPr>
+              <w:spacing w:before="120" w:after="120"/>
+              <w:rPr>
+                <w:rFonts w:ascii="Calibri" w:hAnsi="Calibri"/>
+                <w:b/>
+              </w:rPr>
+            </w:pPr>
+            <w:r>
+              <w:rPr>
+                <w:rFonts w:ascii="Calibri" w:hAnsi="Calibri"/>
+                <w:b/>
+              </w:rPr>
+              <w:t>Omschrijving</w:t>
+            </w:r>
+          </w:p>
+        </w:tc>
+        <w:tc>
+          <w:tcPr>
+            <w:tcW w:w="3833" w:type="pct"/>
+            <w:gridSpan w:val="6"/>
+            <w:vAlign w:val="center"/>
+          </w:tcPr>
+          <w:p>
+            <w:pPr>
+              <w:spacing w:before="120" w:after="120"/>
+              <w:rPr>
+                <w:rFonts w:ascii="Calibri" w:hAnsi="Calibri"/>
+                <w:bCs/>
+              </w:rPr>
+            </w:pPr>
+            <w:r>
+              <w:rPr>
+                <w:rFonts w:ascii="Calibri" w:hAnsi="Calibri"/>
+                <w:bCs/>
+              </w:rPr>
+              <w:t>Bij deze test</w:t>
+            </w:r>
+            <w:r>
+              <w:rPr>
+                <w:rFonts w:ascii="Calibri" w:hAnsi="Calibri"/>
+                <w:bCs/>
+              </w:rPr>
+              <w:t xml:space="preserve"> willen wij de AI tegenstanders </w:t>
+            </w:r>
+            <w:proofErr w:type="spellStart"/>
+            <w:r>
+              <w:rPr>
+                <w:rFonts w:ascii="Calibri" w:hAnsi="Calibri"/>
+                <w:bCs/>
+              </w:rPr>
+              <w:t>movement</w:t>
+            </w:r>
+            <w:proofErr w:type="spellEnd"/>
+            <w:r>
+              <w:rPr>
+                <w:rFonts w:ascii="Calibri" w:hAnsi="Calibri"/>
+                <w:bCs/>
+              </w:rPr>
+              <w:t xml:space="preserve"> testen. Deze AI moet dezelfde </w:t>
+            </w:r>
+            <w:proofErr w:type="spellStart"/>
+            <w:r>
+              <w:rPr>
+                <w:rFonts w:ascii="Calibri" w:hAnsi="Calibri"/>
+                <w:bCs/>
+              </w:rPr>
+              <w:t>movement</w:t>
+            </w:r>
+            <w:proofErr w:type="spellEnd"/>
+            <w:r>
+              <w:rPr>
+                <w:rFonts w:ascii="Calibri" w:hAnsi="Calibri"/>
+                <w:bCs/>
+              </w:rPr>
+              <w:t xml:space="preserve"> hebben als de speler op het </w:t>
+            </w:r>
+            <w:proofErr w:type="spellStart"/>
+            <w:r>
+              <w:rPr>
+                <w:rFonts w:ascii="Calibri" w:hAnsi="Calibri"/>
+                <w:bCs/>
+              </w:rPr>
+              <w:t>grid</w:t>
+            </w:r>
+            <w:proofErr w:type="spellEnd"/>
+            <w:r>
+              <w:rPr>
+                <w:rFonts w:ascii="Calibri" w:hAnsi="Calibri"/>
+                <w:bCs/>
+              </w:rPr>
+              <w:t xml:space="preserve">. Deze speler heeft eigen </w:t>
+            </w:r>
+            <w:proofErr w:type="spellStart"/>
+            <w:r>
+              <w:rPr>
+                <w:rFonts w:ascii="Calibri" w:hAnsi="Calibri"/>
+                <w:bCs/>
+              </w:rPr>
+              <w:t>statestieken</w:t>
+            </w:r>
+            <w:proofErr w:type="spellEnd"/>
+            <w:r>
+              <w:rPr>
+                <w:rFonts w:ascii="Calibri" w:hAnsi="Calibri"/>
+                <w:bCs/>
+              </w:rPr>
+              <w:t xml:space="preserve"> waar die aan moet houden.</w:t>
+            </w:r>
+          </w:p>
+        </w:tc>
+      </w:tr>
+      <w:tr>
+        <w:trPr>
+          <w:trHeight w:val="20"/>
+        </w:trPr>
+        <w:tc>
+          <w:tcPr>
+            <w:tcW w:w="1167" w:type="pct"/>
+            <w:shd w:val="clear" w:color="auto" w:fill="9CC2E5" w:themeFill="accent1" w:themeFillTint="99"/>
+            <w:vAlign w:val="center"/>
+          </w:tcPr>
+          <w:p>
+            <w:pPr>
+              <w:spacing w:before="120" w:after="120"/>
+              <w:rPr>
+                <w:rFonts w:ascii="Calibri" w:hAnsi="Calibri"/>
+              </w:rPr>
+            </w:pPr>
+            <w:r>
+              <w:rPr>
+                <w:rFonts w:ascii="Calibri" w:hAnsi="Calibri"/>
+                <w:b/>
+              </w:rPr>
+              <w:t>Scenario</w:t>
+            </w:r>
+          </w:p>
+        </w:tc>
+        <w:tc>
+          <w:tcPr>
+            <w:tcW w:w="3833" w:type="pct"/>
+            <w:gridSpan w:val="6"/>
+            <w:vAlign w:val="center"/>
+          </w:tcPr>
+          <w:p>
+            <w:pPr>
+              <w:pStyle w:val="NoSpacing"/>
+              <w:spacing w:before="120" w:after="120"/>
+              <w:rPr>
+                <w:bCs/>
+              </w:rPr>
+            </w:pPr>
+            <w:r>
+              <w:rPr>
+                <w:bCs/>
+              </w:rPr>
+              <w:t xml:space="preserve">Voor deze test hebben we </w:t>
+            </w:r>
+            <w:proofErr w:type="spellStart"/>
+            <w:r>
+              <w:rPr>
+                <w:bCs/>
+              </w:rPr>
+              <w:t>unity</w:t>
+            </w:r>
+            <w:proofErr w:type="spellEnd"/>
+            <w:r>
+              <w:rPr>
+                <w:bCs/>
+              </w:rPr>
+              <w:t xml:space="preserve"> </w:t>
+            </w:r>
+            <w:proofErr w:type="spellStart"/>
+            <w:r>
+              <w:rPr>
+                <w:bCs/>
+              </w:rPr>
+              <w:t>play</w:t>
+            </w:r>
+            <w:proofErr w:type="spellEnd"/>
+            <w:r>
+              <w:rPr>
+                <w:bCs/>
+              </w:rPr>
+              <w:t xml:space="preserve"> mode gesplitst met </w:t>
+            </w:r>
+            <w:proofErr w:type="spellStart"/>
+            <w:r>
+              <w:rPr>
+                <w:bCs/>
+              </w:rPr>
+              <w:t>unity</w:t>
+            </w:r>
+            <w:proofErr w:type="spellEnd"/>
+            <w:r>
+              <w:rPr>
+                <w:bCs/>
+              </w:rPr>
+              <w:t xml:space="preserve"> editor die is gefocust op de AI. De speler moet steeds bewegen naar een andere </w:t>
+            </w:r>
+            <w:proofErr w:type="spellStart"/>
+            <w:r>
+              <w:rPr>
+                <w:bCs/>
+              </w:rPr>
+              <w:t>tile</w:t>
+            </w:r>
+            <w:proofErr w:type="spellEnd"/>
+            <w:r>
+              <w:rPr>
+                <w:bCs/>
+              </w:rPr>
+              <w:t xml:space="preserve"> om de beurt door te geven naar AI. De AI moet vervolgens zijn eigen pad kiezen en binnen de </w:t>
+            </w:r>
+            <w:proofErr w:type="spellStart"/>
+            <w:r>
+              <w:rPr>
+                <w:bCs/>
+              </w:rPr>
+              <w:t>limitieten</w:t>
+            </w:r>
+            <w:proofErr w:type="spellEnd"/>
+            <w:r>
+              <w:rPr>
+                <w:bCs/>
+              </w:rPr>
+              <w:t xml:space="preserve"> van zijn </w:t>
+            </w:r>
+            <w:proofErr w:type="spellStart"/>
+            <w:r>
+              <w:rPr>
+                <w:bCs/>
+              </w:rPr>
+              <w:t>statestieken</w:t>
+            </w:r>
+            <w:proofErr w:type="spellEnd"/>
+            <w:r>
+              <w:rPr>
+                <w:bCs/>
+              </w:rPr>
+              <w:t xml:space="preserve"> zitten</w:t>
+            </w:r>
+          </w:p>
+        </w:tc>
+      </w:tr>
+      <w:tr>
+        <w:trPr>
+          <w:trHeight w:val="20"/>
+        </w:trPr>
+        <w:tc>
+          <w:tcPr>
+            <w:tcW w:w="1167" w:type="pct"/>
+            <w:shd w:val="clear" w:color="auto" w:fill="9CC2E5" w:themeFill="accent1" w:themeFillTint="99"/>
+            <w:vAlign w:val="center"/>
+          </w:tcPr>
+          <w:p>
+            <w:pPr>
+              <w:spacing w:before="120" w:after="120"/>
+              <w:rPr>
+                <w:rFonts w:ascii="Calibri" w:hAnsi="Calibri"/>
+                <w:b/>
+              </w:rPr>
+            </w:pPr>
+            <w:r>
+              <w:rPr>
+                <w:rFonts w:ascii="Calibri" w:hAnsi="Calibri"/>
+                <w:b/>
+              </w:rPr>
+              <w:t>Verwacht resultaat</w:t>
+            </w:r>
+          </w:p>
+        </w:tc>
+        <w:tc>
+          <w:tcPr>
+            <w:tcW w:w="3833" w:type="pct"/>
+            <w:gridSpan w:val="6"/>
+            <w:vAlign w:val="center"/>
+          </w:tcPr>
+          <w:p>
+            <w:pPr>
+              <w:spacing w:before="120" w:after="120"/>
+              <w:rPr>
+                <w:rFonts w:ascii="Calibri" w:hAnsi="Calibri"/>
+              </w:rPr>
+            </w:pPr>
+            <w:r>
+              <w:rPr>
+                <w:rFonts w:ascii="Calibri" w:hAnsi="Calibri"/>
+              </w:rPr>
+              <w:t xml:space="preserve">Het resultaat dat wij verwachten is dat de AI zijn eigen pad kiest binnen de plekken waar hij mag bewegen. De AI beweegt een X aantal vakken binnen zijn </w:t>
+            </w:r>
+            <w:proofErr w:type="spellStart"/>
+            <w:r>
+              <w:rPr>
+                <w:rFonts w:ascii="Calibri" w:hAnsi="Calibri"/>
+              </w:rPr>
+              <w:t>stamina</w:t>
+            </w:r>
+            <w:proofErr w:type="spellEnd"/>
+            <w:r>
+              <w:rPr>
+                <w:rFonts w:ascii="Calibri" w:hAnsi="Calibri"/>
+              </w:rPr>
+              <w:t xml:space="preserve"> limiet.</w:t>
+            </w:r>
+          </w:p>
+        </w:tc>
+      </w:tr>
+      <w:tr>
+        <w:trPr>
+          <w:trHeight w:val="20"/>
+        </w:trPr>
+        <w:tc>
+          <w:tcPr>
+            <w:tcW w:w="1167" w:type="pct"/>
+            <w:shd w:val="clear" w:color="auto" w:fill="A6A6A6" w:themeFill="background1" w:themeFillShade="A6"/>
+            <w:vAlign w:val="center"/>
+          </w:tcPr>
+          <w:p>
+            <w:pPr>
+              <w:spacing w:before="120" w:after="120"/>
+              <w:rPr>
+                <w:rFonts w:ascii="Calibri" w:hAnsi="Calibri"/>
+              </w:rPr>
+            </w:pPr>
+            <w:r>
+              <w:rPr>
+                <w:rFonts w:ascii="Calibri" w:hAnsi="Calibri"/>
+                <w:b/>
+              </w:rPr>
+              <w:t>Werkelijk</w:t>
+            </w:r>
+            <w:r>
+              <w:rPr>
+                <w:rFonts w:ascii="Calibri" w:hAnsi="Calibri"/>
+              </w:rPr>
+              <w:t xml:space="preserve"> </w:t>
+            </w:r>
+            <w:r>
+              <w:rPr>
+                <w:rFonts w:ascii="Calibri" w:hAnsi="Calibri"/>
+                <w:b/>
+              </w:rPr>
+              <w:t>resultaat</w:t>
+            </w:r>
+          </w:p>
+        </w:tc>
+        <w:tc>
+          <w:tcPr>
+            <w:tcW w:w="3833" w:type="pct"/>
+            <w:gridSpan w:val="6"/>
+            <w:shd w:val="clear" w:color="auto" w:fill="D9D9D9" w:themeFill="background1" w:themeFillShade="D9"/>
+            <w:vAlign w:val="center"/>
+          </w:tcPr>
+          <w:p>
+            <w:pPr>
+              <w:spacing w:before="120" w:after="120" w:line="240" w:lineRule="auto"/>
+              <w:rPr>
+                <w:rFonts w:ascii="Calibri" w:hAnsi="Calibri"/>
+              </w:rPr>
+            </w:pPr>
+            <w:r>
+              <w:rPr>
+                <w:rFonts w:ascii="Calibri" w:hAnsi="Calibri"/>
+              </w:rPr>
+              <w:t>[Resultaat na de test]</w:t>
+            </w:r>
+          </w:p>
+        </w:tc>
+      </w:tr>
+      <w:tr>
+        <w:trPr>
+          <w:trHeight w:val="20"/>
+        </w:trPr>
+        <w:tc>
+          <w:tcPr>
+            <w:tcW w:w="1167" w:type="pct"/>
+            <w:shd w:val="clear" w:color="auto" w:fill="A6A6A6" w:themeFill="background1" w:themeFillShade="A6"/>
+            <w:tcMar>
+              <w:right w:w="0" w:type="dxa"/>
+            </w:tcMar>
+            <w:vAlign w:val="center"/>
+          </w:tcPr>
+          <w:p>
+            <w:pPr>
+              <w:spacing w:before="120" w:after="120"/>
+              <w:rPr>
+                <w:rFonts w:ascii="Calibri" w:hAnsi="Calibri"/>
+              </w:rPr>
+            </w:pPr>
+            <w:r>
+              <w:rPr>
+                <w:rFonts w:ascii="Calibri" w:hAnsi="Calibri"/>
+                <w:b/>
+              </w:rPr>
+              <w:t>Aanpassingen</w:t>
+            </w:r>
+          </w:p>
+        </w:tc>
+        <w:tc>
+          <w:tcPr>
+            <w:tcW w:w="3833" w:type="pct"/>
+            <w:gridSpan w:val="6"/>
+            <w:shd w:val="clear" w:color="auto" w:fill="D9D9D9" w:themeFill="background1" w:themeFillShade="D9"/>
+            <w:vAlign w:val="center"/>
+          </w:tcPr>
+          <w:p>
+            <w:pPr>
+              <w:spacing w:before="120" w:after="120" w:line="240" w:lineRule="auto"/>
+              <w:rPr>
+                <w:rFonts w:ascii="Calibri" w:hAnsi="Calibri"/>
+              </w:rPr>
+            </w:pPr>
+            <w:r>
+              <w:rPr>
+                <w:rFonts w:ascii="Calibri" w:hAnsi="Calibri"/>
+              </w:rPr>
+              <w:t>[Nodige aanpassingen die door gevoerd moeten worden na de test]</w:t>
+            </w:r>
+          </w:p>
+        </w:tc>
+      </w:tr>
+      <w:tr>
+        <w:trPr>
+          <w:trHeight w:val="20"/>
+        </w:trPr>
+        <w:tc>
+          <w:tcPr>
+            <w:tcW w:w="1167" w:type="pct"/>
+            <w:shd w:val="clear" w:color="auto" w:fill="9CC2E5" w:themeFill="accent1" w:themeFillTint="99"/>
+            <w:vAlign w:val="center"/>
+          </w:tcPr>
+          <w:p>
+            <w:pPr>
+              <w:spacing w:before="120" w:after="120"/>
+              <w:rPr>
+                <w:rFonts w:ascii="Calibri" w:hAnsi="Calibri"/>
+              </w:rPr>
+            </w:pPr>
+            <w:r>
+              <w:rPr>
+                <w:rFonts w:ascii="Calibri" w:hAnsi="Calibri"/>
+                <w:b/>
+              </w:rPr>
+              <w:t>Uitvoering</w:t>
+            </w:r>
+          </w:p>
+        </w:tc>
+        <w:tc>
+          <w:tcPr>
+            <w:tcW w:w="416" w:type="pct"/>
+            <w:shd w:val="clear" w:color="auto" w:fill="9CC2E5" w:themeFill="accent1" w:themeFillTint="99"/>
+            <w:vAlign w:val="center"/>
+          </w:tcPr>
+          <w:p>
+            <w:pPr>
+              <w:spacing w:before="120" w:after="120" w:line="256" w:lineRule="auto"/>
+              <w:rPr>
+                <w:rFonts w:ascii="Calibri" w:hAnsi="Calibri"/>
+              </w:rPr>
+            </w:pPr>
+            <w:r>
+              <w:rPr>
+                <w:rFonts w:ascii="Calibri" w:hAnsi="Calibri"/>
+                <w:b/>
+              </w:rPr>
+              <w:t>Tijd</w:t>
+            </w:r>
+          </w:p>
+        </w:tc>
+        <w:tc>
+          <w:tcPr>
+            <w:tcW w:w="622" w:type="pct"/>
+            <w:vAlign w:val="center"/>
+          </w:tcPr>
+          <w:p>
+            <w:pPr>
+              <w:spacing w:before="120" w:after="120" w:line="256" w:lineRule="auto"/>
+              <w:rPr>
+                <w:rFonts w:ascii="Calibri" w:hAnsi="Calibri"/>
+              </w:rPr>
+            </w:pPr>
+            <w:r>
+              <w:rPr>
+                <w:rFonts w:ascii="Calibri" w:hAnsi="Calibri"/>
+              </w:rPr>
+              <w:t>15 min</w:t>
+            </w:r>
+          </w:p>
+        </w:tc>
+        <w:tc>
+          <w:tcPr>
+            <w:tcW w:w="574" w:type="pct"/>
+            <w:shd w:val="clear" w:color="auto" w:fill="9CC2E5" w:themeFill="accent1" w:themeFillTint="99"/>
+            <w:vAlign w:val="center"/>
+          </w:tcPr>
+          <w:p>
+            <w:pPr>
+              <w:spacing w:before="120" w:after="120"/>
+              <w:rPr>
+                <w:rFonts w:ascii="Calibri" w:hAnsi="Calibri"/>
+              </w:rPr>
+            </w:pPr>
+            <w:r>
+              <w:rPr>
+                <w:rFonts w:ascii="Calibri" w:hAnsi="Calibri"/>
+                <w:b/>
+              </w:rPr>
+              <w:t>Prioriteit</w:t>
+            </w:r>
+          </w:p>
+        </w:tc>
+        <w:tc>
+          <w:tcPr>
+            <w:tcW w:w="466" w:type="pct"/>
+            <w:vAlign w:val="center"/>
+          </w:tcPr>
+          <w:p>
+            <w:pPr>
+              <w:spacing w:before="120" w:after="120"/>
+              <w:rPr>
+                <w:rFonts w:ascii="Calibri" w:hAnsi="Calibri"/>
+              </w:rPr>
+            </w:pPr>
+            <w:r>
+              <w:rPr>
+                <w:rFonts w:ascii="Calibri" w:hAnsi="Calibri"/>
+              </w:rPr>
+              <w:t>6</w:t>
+            </w:r>
+          </w:p>
+        </w:tc>
+        <w:tc>
+          <w:tcPr>
+            <w:tcW w:w="551" w:type="pct"/>
+            <w:shd w:val="clear" w:color="auto" w:fill="A6A6A6" w:themeFill="background1" w:themeFillShade="A6"/>
+            <w:vAlign w:val="center"/>
+          </w:tcPr>
+          <w:p>
+            <w:pPr>
+              <w:spacing w:before="120" w:after="120"/>
+              <w:rPr>
+                <w:rFonts w:ascii="Calibri" w:hAnsi="Calibri"/>
+                <w:b/>
+              </w:rPr>
+            </w:pPr>
+            <w:r>
+              <w:rPr>
+                <w:rFonts w:ascii="Calibri" w:hAnsi="Calibri"/>
+                <w:b/>
+              </w:rPr>
+              <w:t>Door</w:t>
+            </w:r>
+          </w:p>
+        </w:tc>
+        <w:tc>
+          <w:tcPr>
+            <w:tcW w:w="1204" w:type="pct"/>
+            <w:shd w:val="clear" w:color="auto" w:fill="D9D9D9" w:themeFill="background1" w:themeFillShade="D9"/>
+            <w:vAlign w:val="center"/>
+          </w:tcPr>
+          <w:p>
+            <w:pPr>
+              <w:spacing w:before="120" w:after="120"/>
+              <w:rPr>
+                <w:rFonts w:ascii="Calibri" w:hAnsi="Calibri"/>
+                <w:bCs/>
+              </w:rPr>
+            </w:pPr>
+            <w:r>
+              <w:rPr>
+                <w:rFonts w:ascii="Calibri" w:hAnsi="Calibri"/>
+                <w:bCs/>
+              </w:rPr>
+              <w:t>[Naam tester]</w:t>
+            </w:r>
+          </w:p>
+        </w:tc>
+      </w:tr>
+      <w:tr>
+        <w:trPr>
+          <w:trHeight w:val="20"/>
+        </w:trPr>
+        <w:tc>
+          <w:tcPr>
+            <w:tcW w:w="3245" w:type="pct"/>
+            <w:gridSpan w:val="5"/>
+            <w:tcBorders>
+              <w:left w:val="nil"/>
+              <w:bottom w:val="nil"/>
+            </w:tcBorders>
+            <w:vAlign w:val="center"/>
+          </w:tcPr>
+          <w:p>
+            <w:pPr>
+              <w:spacing w:before="120" w:after="120"/>
+              <w:jc w:val="right"/>
+              <w:rPr>
+                <w:rFonts w:ascii="Calibri" w:hAnsi="Calibri"/>
+                <w:b/>
+              </w:rPr>
+            </w:pPr>
+          </w:p>
+        </w:tc>
+        <w:tc>
+          <w:tcPr>
+            <w:tcW w:w="551" w:type="pct"/>
+            <w:shd w:val="clear" w:color="auto" w:fill="A6A6A6" w:themeFill="background1" w:themeFillShade="A6"/>
+            <w:vAlign w:val="center"/>
+          </w:tcPr>
+          <w:p>
+            <w:pPr>
+              <w:spacing w:before="120" w:after="120"/>
+              <w:rPr>
+                <w:rFonts w:ascii="Calibri" w:hAnsi="Calibri"/>
+                <w:b/>
+              </w:rPr>
+            </w:pPr>
+            <w:r>
+              <w:rPr>
+                <w:rFonts w:ascii="Calibri" w:hAnsi="Calibri"/>
+                <w:b/>
+              </w:rPr>
+              <w:t>Status</w:t>
+            </w:r>
+          </w:p>
+        </w:tc>
+        <w:tc>
+          <w:tcPr>
+            <w:tcW w:w="1204" w:type="pct"/>
+            <w:shd w:val="clear" w:color="auto" w:fill="D9D9D9" w:themeFill="background1" w:themeFillShade="D9"/>
+            <w:vAlign w:val="center"/>
+          </w:tcPr>
+          <w:p>
+            <w:pPr>
+              <w:spacing w:before="120" w:after="120"/>
+              <w:rPr>
+                <w:rFonts w:ascii="Calibri" w:hAnsi="Calibri"/>
+                <w:bCs/>
+              </w:rPr>
+            </w:pPr>
+            <w:r>
+              <w:rPr>
+                <w:rFonts w:ascii="Calibri" w:hAnsi="Calibri"/>
+                <w:bCs/>
+              </w:rPr>
+              <w:t>[</w:t>
+            </w:r>
+            <w:r>
+              <w:rPr>
+                <w:rFonts w:ascii="Calibri" w:hAnsi="Calibri"/>
+                <w:bCs/>
+              </w:rPr>
+              <w:t>OK/</w:t>
+            </w:r>
+            <w:proofErr w:type="spellStart"/>
+            <w:r>
+              <w:rPr>
+                <w:rFonts w:ascii="Calibri" w:hAnsi="Calibri"/>
+                <w:bCs/>
+              </w:rPr>
+              <w:t>Fail</w:t>
+            </w:r>
+            <w:proofErr w:type="spellEnd"/>
+            <w:r>
+              <w:rPr>
+                <w:rFonts w:ascii="Calibri" w:hAnsi="Calibri"/>
+                <w:bCs/>
+              </w:rPr>
+              <w:t>/NVT</w:t>
+            </w:r>
+            <w:r>
+              <w:rPr>
+                <w:rFonts w:ascii="Calibri" w:hAnsi="Calibri"/>
+                <w:bCs/>
+              </w:rPr>
+              <w:t>]</w:t>
+            </w:r>
+          </w:p>
+        </w:tc>
+      </w:tr>
+      <w:tr>
+        <w:trPr>
+          <w:trHeight w:val="20"/>
+        </w:trPr>
+        <w:tc>
+          <w:tcPr>
+            <w:tcW w:w="1167" w:type="pct"/>
+            <w:shd w:val="clear" w:color="auto" w:fill="9CC2E5" w:themeFill="accent1" w:themeFillTint="99"/>
+            <w:vAlign w:val="center"/>
+          </w:tcPr>
+          <w:p>
+            <w:pPr>
+              <w:spacing w:before="120" w:after="120"/>
+              <w:rPr>
+                <w:rFonts w:ascii="Calibri" w:hAnsi="Calibri"/>
+                <w:b/>
+                <w:szCs w:val="18"/>
+              </w:rPr>
+            </w:pPr>
+            <w:r>
+              <w:rPr>
+                <w:rFonts w:ascii="Calibri" w:hAnsi="Calibri"/>
+                <w:b/>
+                <w:szCs w:val="18"/>
+              </w:rPr>
+              <w:t>Sprint &amp;  ID</w:t>
+            </w:r>
+          </w:p>
+        </w:tc>
+        <w:tc>
+          <w:tcPr>
+            <w:tcW w:w="3833" w:type="pct"/>
+            <w:gridSpan w:val="6"/>
+            <w:vAlign w:val="center"/>
+          </w:tcPr>
+          <w:p>
+            <w:pPr>
+              <w:spacing w:before="120" w:after="120"/>
+              <w:rPr>
+                <w:rFonts w:ascii="Calibri" w:hAnsi="Calibri"/>
+                <w:bCs/>
+              </w:rPr>
+            </w:pPr>
+            <w:r>
+              <w:rPr>
+                <w:rFonts w:ascii="Calibri" w:hAnsi="Calibri"/>
+                <w:bCs/>
+              </w:rPr>
+              <w:t>[</w:t>
+            </w:r>
+            <w:r>
+              <w:rPr>
+                <w:rFonts w:ascii="Calibri" w:hAnsi="Calibri"/>
+                <w:bCs/>
+              </w:rPr>
+              <w:t>Sprint01-TC0</w:t>
+            </w:r>
+            <w:r>
+              <w:rPr>
+                <w:rFonts w:ascii="Calibri" w:hAnsi="Calibri"/>
+                <w:bCs/>
+              </w:rPr>
+              <w:t>3</w:t>
+            </w:r>
+            <w:r>
+              <w:rPr>
+                <w:rFonts w:ascii="Calibri" w:hAnsi="Calibri"/>
+                <w:bCs/>
+              </w:rPr>
+              <w:t>]</w:t>
+            </w:r>
+          </w:p>
+        </w:tc>
+      </w:tr>
+      <w:tr>
+        <w:trPr>
+          <w:trHeight w:val="20"/>
+        </w:trPr>
+        <w:tc>
+          <w:tcPr>
+            <w:tcW w:w="1167" w:type="pct"/>
+            <w:shd w:val="clear" w:color="auto" w:fill="9CC2E5" w:themeFill="accent1" w:themeFillTint="99"/>
+            <w:vAlign w:val="center"/>
+          </w:tcPr>
+          <w:p>
+            <w:pPr>
+              <w:spacing w:before="120" w:after="120"/>
+              <w:rPr>
+                <w:rFonts w:ascii="Calibri" w:hAnsi="Calibri"/>
+                <w:b/>
+              </w:rPr>
+            </w:pPr>
+            <w:r>
+              <w:rPr>
+                <w:rFonts w:ascii="Calibri" w:hAnsi="Calibri"/>
+                <w:b/>
+                <w:szCs w:val="18"/>
+              </w:rPr>
+              <w:t>User story</w:t>
+            </w:r>
+          </w:p>
+        </w:tc>
+        <w:tc>
+          <w:tcPr>
+            <w:tcW w:w="3833" w:type="pct"/>
+            <w:gridSpan w:val="6"/>
+            <w:vAlign w:val="center"/>
+          </w:tcPr>
+          <w:p>
+            <w:pPr>
+              <w:pStyle w:val="ListParagraph"/>
+              <w:numPr>
+                <w:ilvl w:val="0"/>
+                <w:numId w:val="18"/>
+              </w:numPr>
+              <w:spacing w:before="120" w:after="120"/>
+              <w:rPr>
+                <w:rFonts w:ascii="Calibri" w:hAnsi="Calibri"/>
+                <w:bCs/>
+              </w:rPr>
+            </w:pPr>
+            <w:r>
+              <w:rPr>
+                <w:rFonts w:ascii="Calibri" w:eastAsia="Times New Roman" w:hAnsi="Calibri" w:cs="Calibri"/>
+                <w:color w:val="000000"/>
+              </w:rPr>
+              <w:t>AI Combat Logica</w:t>
+            </w:r>
+          </w:p>
+        </w:tc>
+      </w:tr>
+      <w:tr>
+        <w:trPr>
+          <w:trHeight w:val="20"/>
+        </w:trPr>
+        <w:tc>
+          <w:tcPr>
+            <w:tcW w:w="1167" w:type="pct"/>
+            <w:shd w:val="clear" w:color="auto" w:fill="9CC2E5" w:themeFill="accent1" w:themeFillTint="99"/>
+            <w:vAlign w:val="center"/>
+          </w:tcPr>
+          <w:p>
+            <w:pPr>
+              <w:spacing w:before="120" w:after="120"/>
+              <w:rPr>
+                <w:rFonts w:ascii="Calibri" w:hAnsi="Calibri"/>
+                <w:b/>
+              </w:rPr>
+            </w:pPr>
+            <w:r>
+              <w:rPr>
+                <w:rFonts w:ascii="Calibri" w:hAnsi="Calibri"/>
+                <w:b/>
+              </w:rPr>
+              <w:t>Omschrijving</w:t>
+            </w:r>
+          </w:p>
+        </w:tc>
+        <w:tc>
+          <w:tcPr>
+            <w:tcW w:w="3833" w:type="pct"/>
+            <w:gridSpan w:val="6"/>
+            <w:vAlign w:val="center"/>
+          </w:tcPr>
+          <w:p>
+            <w:pPr>
+              <w:spacing w:before="120" w:after="120"/>
+              <w:rPr>
+                <w:rFonts w:ascii="Calibri" w:hAnsi="Calibri"/>
+                <w:bCs/>
+              </w:rPr>
+            </w:pPr>
+            <w:r>
+              <w:rPr>
+                <w:rFonts w:ascii="Calibri" w:hAnsi="Calibri"/>
+                <w:bCs/>
+              </w:rPr>
+              <w:t>Bij deze test willen wij de AI tegenstanders</w:t>
+            </w:r>
+            <w:r>
+              <w:rPr>
+                <w:rFonts w:ascii="Calibri" w:hAnsi="Calibri"/>
+                <w:bCs/>
+              </w:rPr>
+              <w:t xml:space="preserve"> </w:t>
+            </w:r>
+            <w:proofErr w:type="spellStart"/>
+            <w:r>
+              <w:rPr>
+                <w:rFonts w:ascii="Calibri" w:hAnsi="Calibri"/>
+                <w:bCs/>
+              </w:rPr>
+              <w:t>combat</w:t>
+            </w:r>
+            <w:proofErr w:type="spellEnd"/>
+            <w:r>
+              <w:rPr>
+                <w:rFonts w:ascii="Calibri" w:hAnsi="Calibri"/>
+                <w:bCs/>
+              </w:rPr>
+              <w:t xml:space="preserve"> testen. </w:t>
+            </w:r>
+            <w:r>
+              <w:rPr>
+                <w:rFonts w:ascii="Calibri" w:hAnsi="Calibri"/>
+                <w:bCs/>
+              </w:rPr>
+              <w:t>Wij willen kijken of de AI een gevecht kan initiëren richting de speler. Dit gebeurt door de AI die richting de speler beweegt.</w:t>
+            </w:r>
+          </w:p>
+        </w:tc>
+      </w:tr>
+      <w:tr>
+        <w:trPr>
+          <w:trHeight w:val="20"/>
+        </w:trPr>
+        <w:tc>
+          <w:tcPr>
+            <w:tcW w:w="1167" w:type="pct"/>
+            <w:shd w:val="clear" w:color="auto" w:fill="9CC2E5" w:themeFill="accent1" w:themeFillTint="99"/>
+            <w:vAlign w:val="center"/>
+          </w:tcPr>
+          <w:p>
+            <w:pPr>
+              <w:spacing w:before="120" w:after="120"/>
+              <w:rPr>
+                <w:rFonts w:ascii="Calibri" w:hAnsi="Calibri"/>
+              </w:rPr>
+            </w:pPr>
+            <w:r>
+              <w:rPr>
+                <w:rFonts w:ascii="Calibri" w:hAnsi="Calibri"/>
+                <w:b/>
+              </w:rPr>
+              <w:t>Scenario</w:t>
+            </w:r>
+          </w:p>
+        </w:tc>
+        <w:tc>
+          <w:tcPr>
+            <w:tcW w:w="3833" w:type="pct"/>
+            <w:gridSpan w:val="6"/>
+            <w:vAlign w:val="center"/>
+          </w:tcPr>
+          <w:p>
+            <w:pPr>
+              <w:pStyle w:val="NoSpacing"/>
+              <w:spacing w:before="120" w:after="120"/>
+              <w:rPr>
+                <w:bCs/>
+              </w:rPr>
+            </w:pPr>
+            <w:r>
+              <w:rPr>
+                <w:bCs/>
+              </w:rPr>
+              <w:t xml:space="preserve">De speler is weer in </w:t>
+            </w:r>
+            <w:proofErr w:type="spellStart"/>
+            <w:r>
+              <w:rPr>
+                <w:bCs/>
+              </w:rPr>
+              <w:t>Unity</w:t>
+            </w:r>
+            <w:proofErr w:type="spellEnd"/>
+            <w:r>
+              <w:rPr>
+                <w:bCs/>
+              </w:rPr>
+              <w:t xml:space="preserve"> Play mode. Als de speler in game zit moet hij zoeken naar de tegenstander. Wanneer de tegenstander in het scherm zit moet de speler zijn bewegingen aanpassen zodat de AI tegenstander hem kan aanvallen.</w:t>
+            </w:r>
+          </w:p>
+        </w:tc>
+      </w:tr>
+      <w:tr>
+        <w:trPr>
+          <w:trHeight w:val="20"/>
+        </w:trPr>
+        <w:tc>
+          <w:tcPr>
+            <w:tcW w:w="1167" w:type="pct"/>
+            <w:shd w:val="clear" w:color="auto" w:fill="9CC2E5" w:themeFill="accent1" w:themeFillTint="99"/>
+            <w:vAlign w:val="center"/>
+          </w:tcPr>
+          <w:p>
+            <w:pPr>
+              <w:spacing w:before="120" w:after="120"/>
+              <w:rPr>
+                <w:rFonts w:ascii="Calibri" w:hAnsi="Calibri"/>
+                <w:b/>
+              </w:rPr>
+            </w:pPr>
+            <w:r>
+              <w:rPr>
+                <w:rFonts w:ascii="Calibri" w:hAnsi="Calibri"/>
+                <w:b/>
+              </w:rPr>
+              <w:t>Verwacht resultaat</w:t>
+            </w:r>
+          </w:p>
+        </w:tc>
+        <w:tc>
+          <w:tcPr>
+            <w:tcW w:w="3833" w:type="pct"/>
+            <w:gridSpan w:val="6"/>
+            <w:vAlign w:val="center"/>
+          </w:tcPr>
+          <w:p>
+            <w:pPr>
+              <w:spacing w:before="120" w:after="120"/>
+              <w:rPr>
+                <w:rFonts w:ascii="Calibri" w:hAnsi="Calibri"/>
+              </w:rPr>
+            </w:pPr>
+            <w:r>
+              <w:rPr>
+                <w:rFonts w:ascii="Calibri" w:hAnsi="Calibri"/>
+              </w:rPr>
+              <w:t xml:space="preserve">Het resultaat dat wij verwachten is </w:t>
+            </w:r>
+            <w:r>
+              <w:rPr>
+                <w:rFonts w:ascii="Calibri" w:hAnsi="Calibri"/>
+              </w:rPr>
+              <w:t xml:space="preserve">dat de AI een aanval initieert als hij naast de </w:t>
+            </w:r>
+            <w:proofErr w:type="spellStart"/>
+            <w:r>
+              <w:rPr>
+                <w:rFonts w:ascii="Calibri" w:hAnsi="Calibri"/>
+              </w:rPr>
+              <w:t>tile</w:t>
+            </w:r>
+            <w:proofErr w:type="spellEnd"/>
+            <w:r>
+              <w:rPr>
+                <w:rFonts w:ascii="Calibri" w:hAnsi="Calibri"/>
+              </w:rPr>
+              <w:t xml:space="preserve"> van de speler komt te staan. Als de aanval is geïnitieerd moet er een gevecht scene komen waar duidelijk staat dat de AI als eerst aanvalt</w:t>
+            </w:r>
+          </w:p>
+        </w:tc>
+      </w:tr>
+      <w:tr>
+        <w:trPr>
+          <w:trHeight w:val="20"/>
+        </w:trPr>
+        <w:tc>
+          <w:tcPr>
+            <w:tcW w:w="1167" w:type="pct"/>
+            <w:shd w:val="clear" w:color="auto" w:fill="A6A6A6" w:themeFill="background1" w:themeFillShade="A6"/>
+            <w:vAlign w:val="center"/>
+          </w:tcPr>
+          <w:p>
+            <w:pPr>
+              <w:spacing w:before="120" w:after="120"/>
+              <w:rPr>
+                <w:rFonts w:ascii="Calibri" w:hAnsi="Calibri"/>
+              </w:rPr>
+            </w:pPr>
+            <w:r>
+              <w:rPr>
+                <w:rFonts w:ascii="Calibri" w:hAnsi="Calibri"/>
+                <w:b/>
+              </w:rPr>
+              <w:t>Werkelijk</w:t>
+            </w:r>
+            <w:r>
+              <w:rPr>
+                <w:rFonts w:ascii="Calibri" w:hAnsi="Calibri"/>
+              </w:rPr>
+              <w:t xml:space="preserve"> </w:t>
+            </w:r>
+            <w:r>
+              <w:rPr>
+                <w:rFonts w:ascii="Calibri" w:hAnsi="Calibri"/>
+                <w:b/>
+              </w:rPr>
+              <w:t>resultaat</w:t>
+            </w:r>
+          </w:p>
+        </w:tc>
+        <w:tc>
+          <w:tcPr>
+            <w:tcW w:w="3833" w:type="pct"/>
+            <w:gridSpan w:val="6"/>
+            <w:shd w:val="clear" w:color="auto" w:fill="D9D9D9" w:themeFill="background1" w:themeFillShade="D9"/>
+            <w:vAlign w:val="center"/>
+          </w:tcPr>
+          <w:p>
+            <w:pPr>
+              <w:spacing w:before="120" w:after="120" w:line="240" w:lineRule="auto"/>
+              <w:rPr>
+                <w:rFonts w:ascii="Calibri" w:hAnsi="Calibri"/>
+              </w:rPr>
+            </w:pPr>
+            <w:r>
+              <w:rPr>
+                <w:rFonts w:ascii="Calibri" w:hAnsi="Calibri"/>
+              </w:rPr>
+              <w:t>[Resultaat na de test]</w:t>
+            </w:r>
+          </w:p>
+        </w:tc>
+      </w:tr>
+      <w:tr>
+        <w:trPr>
+          <w:trHeight w:val="20"/>
+        </w:trPr>
+        <w:tc>
+          <w:tcPr>
+            <w:tcW w:w="1167" w:type="pct"/>
+            <w:shd w:val="clear" w:color="auto" w:fill="A6A6A6" w:themeFill="background1" w:themeFillShade="A6"/>
+            <w:tcMar>
+              <w:right w:w="0" w:type="dxa"/>
+            </w:tcMar>
+            <w:vAlign w:val="center"/>
+          </w:tcPr>
+          <w:p>
+            <w:pPr>
+              <w:spacing w:before="120" w:after="120"/>
+              <w:rPr>
+                <w:rFonts w:ascii="Calibri" w:hAnsi="Calibri"/>
+              </w:rPr>
+            </w:pPr>
+            <w:r>
+              <w:rPr>
+                <w:rFonts w:ascii="Calibri" w:hAnsi="Calibri"/>
+                <w:b/>
+              </w:rPr>
+              <w:t>Aanpassingen</w:t>
+            </w:r>
+          </w:p>
+        </w:tc>
+        <w:tc>
+          <w:tcPr>
+            <w:tcW w:w="3833" w:type="pct"/>
+            <w:gridSpan w:val="6"/>
+            <w:shd w:val="clear" w:color="auto" w:fill="D9D9D9" w:themeFill="background1" w:themeFillShade="D9"/>
+            <w:vAlign w:val="center"/>
+          </w:tcPr>
+          <w:p>
+            <w:pPr>
+              <w:spacing w:before="120" w:after="120" w:line="240" w:lineRule="auto"/>
+              <w:rPr>
+                <w:rFonts w:ascii="Calibri" w:hAnsi="Calibri"/>
+              </w:rPr>
+            </w:pPr>
+            <w:r>
+              <w:rPr>
+                <w:rFonts w:ascii="Calibri" w:hAnsi="Calibri"/>
+              </w:rPr>
+              <w:t>[Nodige aanpassingen die door gevoerd moeten worden na de test]</w:t>
+            </w:r>
+          </w:p>
+        </w:tc>
+      </w:tr>
+      <w:tr>
+        <w:trPr>
+          <w:trHeight w:val="20"/>
+        </w:trPr>
+        <w:tc>
+          <w:tcPr>
+            <w:tcW w:w="1167" w:type="pct"/>
+            <w:shd w:val="clear" w:color="auto" w:fill="9CC2E5" w:themeFill="accent1" w:themeFillTint="99"/>
+            <w:vAlign w:val="center"/>
+          </w:tcPr>
+          <w:p>
+            <w:pPr>
+              <w:spacing w:before="120" w:after="120"/>
+              <w:rPr>
+                <w:rFonts w:ascii="Calibri" w:hAnsi="Calibri"/>
+              </w:rPr>
+            </w:pPr>
+            <w:r>
+              <w:rPr>
+                <w:rFonts w:ascii="Calibri" w:hAnsi="Calibri"/>
+                <w:b/>
+              </w:rPr>
+              <w:t>Uitvoering</w:t>
+            </w:r>
+          </w:p>
+        </w:tc>
+        <w:tc>
+          <w:tcPr>
+            <w:tcW w:w="416" w:type="pct"/>
+            <w:shd w:val="clear" w:color="auto" w:fill="9CC2E5" w:themeFill="accent1" w:themeFillTint="99"/>
+            <w:vAlign w:val="center"/>
+          </w:tcPr>
+          <w:p>
+            <w:pPr>
+              <w:spacing w:before="120" w:after="120" w:line="256" w:lineRule="auto"/>
+              <w:rPr>
+                <w:rFonts w:ascii="Calibri" w:hAnsi="Calibri"/>
+              </w:rPr>
+            </w:pPr>
+            <w:r>
+              <w:rPr>
+                <w:rFonts w:ascii="Calibri" w:hAnsi="Calibri"/>
+                <w:b/>
+              </w:rPr>
+              <w:t>Tijd</w:t>
+            </w:r>
+          </w:p>
+        </w:tc>
+        <w:tc>
+          <w:tcPr>
+            <w:tcW w:w="622" w:type="pct"/>
+            <w:vAlign w:val="center"/>
+          </w:tcPr>
+          <w:p>
+            <w:pPr>
+              <w:spacing w:before="120" w:after="120" w:line="256" w:lineRule="auto"/>
+              <w:rPr>
+                <w:rFonts w:ascii="Calibri" w:hAnsi="Calibri"/>
+              </w:rPr>
+            </w:pPr>
+            <w:r>
+              <w:rPr>
+                <w:rFonts w:ascii="Calibri" w:hAnsi="Calibri"/>
+              </w:rPr>
+              <w:t>20</w:t>
+            </w:r>
+          </w:p>
+        </w:tc>
+        <w:tc>
+          <w:tcPr>
+            <w:tcW w:w="574" w:type="pct"/>
+            <w:shd w:val="clear" w:color="auto" w:fill="9CC2E5" w:themeFill="accent1" w:themeFillTint="99"/>
+            <w:vAlign w:val="center"/>
+          </w:tcPr>
+          <w:p>
+            <w:pPr>
+              <w:spacing w:before="120" w:after="120"/>
+              <w:rPr>
+                <w:rFonts w:ascii="Calibri" w:hAnsi="Calibri"/>
+              </w:rPr>
+            </w:pPr>
+            <w:r>
+              <w:rPr>
+                <w:rFonts w:ascii="Calibri" w:hAnsi="Calibri"/>
+                <w:b/>
+              </w:rPr>
+              <w:t>Prioriteit</w:t>
+            </w:r>
+          </w:p>
+        </w:tc>
+        <w:tc>
+          <w:tcPr>
+            <w:tcW w:w="466" w:type="pct"/>
+            <w:vAlign w:val="center"/>
+          </w:tcPr>
+          <w:p>
+            <w:pPr>
+              <w:spacing w:before="120" w:after="120"/>
+              <w:rPr>
+                <w:rFonts w:ascii="Calibri" w:hAnsi="Calibri"/>
+              </w:rPr>
+            </w:pPr>
+            <w:r>
+              <w:rPr>
+                <w:rFonts w:ascii="Calibri" w:hAnsi="Calibri"/>
+              </w:rPr>
+              <w:t>8</w:t>
+            </w:r>
+          </w:p>
+        </w:tc>
+        <w:tc>
+          <w:tcPr>
+            <w:tcW w:w="551" w:type="pct"/>
+            <w:shd w:val="clear" w:color="auto" w:fill="A6A6A6" w:themeFill="background1" w:themeFillShade="A6"/>
+            <w:vAlign w:val="center"/>
+          </w:tcPr>
+          <w:p>
+            <w:pPr>
+              <w:spacing w:before="120" w:after="120"/>
+              <w:rPr>
+                <w:rFonts w:ascii="Calibri" w:hAnsi="Calibri"/>
+                <w:b/>
+              </w:rPr>
+            </w:pPr>
+            <w:r>
+              <w:rPr>
+                <w:rFonts w:ascii="Calibri" w:hAnsi="Calibri"/>
+                <w:b/>
+              </w:rPr>
+              <w:t>Door</w:t>
+            </w:r>
+          </w:p>
+        </w:tc>
+        <w:tc>
+          <w:tcPr>
+            <w:tcW w:w="1204" w:type="pct"/>
+            <w:shd w:val="clear" w:color="auto" w:fill="D9D9D9" w:themeFill="background1" w:themeFillShade="D9"/>
+            <w:vAlign w:val="center"/>
+          </w:tcPr>
+          <w:p>
+            <w:pPr>
+              <w:spacing w:before="120" w:after="120"/>
+              <w:rPr>
+                <w:rFonts w:ascii="Calibri" w:hAnsi="Calibri"/>
+                <w:bCs/>
+              </w:rPr>
+            </w:pPr>
+            <w:r>
+              <w:rPr>
+                <w:rFonts w:ascii="Calibri" w:hAnsi="Calibri"/>
+                <w:bCs/>
+              </w:rPr>
+              <w:t>[Naam tester]</w:t>
+            </w:r>
+          </w:p>
+        </w:tc>
+      </w:tr>
+      <w:tr>
+        <w:trPr>
+          <w:trHeight w:val="20"/>
+        </w:trPr>
+        <w:tc>
+          <w:tcPr>
+            <w:tcW w:w="3245" w:type="pct"/>
+            <w:gridSpan w:val="5"/>
+            <w:tcBorders>
+              <w:left w:val="nil"/>
+              <w:bottom w:val="nil"/>
+            </w:tcBorders>
+            <w:vAlign w:val="center"/>
+          </w:tcPr>
+          <w:p>
+            <w:pPr>
+              <w:spacing w:before="120" w:after="120"/>
+              <w:jc w:val="right"/>
+              <w:rPr>
+                <w:rFonts w:ascii="Calibri" w:hAnsi="Calibri"/>
+                <w:b/>
+              </w:rPr>
+            </w:pPr>
+          </w:p>
+        </w:tc>
+        <w:tc>
+          <w:tcPr>
+            <w:tcW w:w="551" w:type="pct"/>
+            <w:shd w:val="clear" w:color="auto" w:fill="A6A6A6" w:themeFill="background1" w:themeFillShade="A6"/>
+            <w:vAlign w:val="center"/>
+          </w:tcPr>
+          <w:p>
+            <w:pPr>
+              <w:spacing w:before="120" w:after="120"/>
+              <w:rPr>
+                <w:rFonts w:ascii="Calibri" w:hAnsi="Calibri"/>
+                <w:b/>
+              </w:rPr>
+            </w:pPr>
+            <w:r>
+              <w:rPr>
+                <w:rFonts w:ascii="Calibri" w:hAnsi="Calibri"/>
+                <w:b/>
+              </w:rPr>
+              <w:t>Status</w:t>
+            </w:r>
+          </w:p>
+        </w:tc>
+        <w:tc>
+          <w:tcPr>
+            <w:tcW w:w="1204" w:type="pct"/>
+            <w:shd w:val="clear" w:color="auto" w:fill="D9D9D9" w:themeFill="background1" w:themeFillShade="D9"/>
+            <w:vAlign w:val="center"/>
+          </w:tcPr>
+          <w:p>
+            <w:pPr>
+              <w:spacing w:before="120" w:after="120"/>
+              <w:rPr>
+                <w:rFonts w:ascii="Calibri" w:hAnsi="Calibri"/>
+                <w:bCs/>
+              </w:rPr>
+            </w:pPr>
+            <w:r>
+              <w:rPr>
+                <w:rFonts w:ascii="Calibri" w:hAnsi="Calibri"/>
+                <w:bCs/>
+              </w:rPr>
+              <w:t>[</w:t>
+            </w:r>
+            <w:r>
+              <w:rPr>
+                <w:rFonts w:ascii="Calibri" w:hAnsi="Calibri"/>
+                <w:bCs/>
+              </w:rPr>
+              <w:t>OK/</w:t>
+            </w:r>
+            <w:proofErr w:type="spellStart"/>
+            <w:r>
+              <w:rPr>
+                <w:rFonts w:ascii="Calibri" w:hAnsi="Calibri"/>
+                <w:bCs/>
+              </w:rPr>
+              <w:t>Fail</w:t>
+            </w:r>
+            <w:proofErr w:type="spellEnd"/>
+            <w:r>
+              <w:rPr>
+                <w:rFonts w:ascii="Calibri" w:hAnsi="Calibri"/>
+                <w:bCs/>
+              </w:rPr>
+              <w:t>/NVT</w:t>
+            </w:r>
+            <w:r>
+              <w:rPr>
+                <w:rFonts w:ascii="Calibri" w:hAnsi="Calibri"/>
+                <w:bCs/>
+              </w:rPr>
+              <w:t>]</w:t>
+            </w:r>
+          </w:p>
+        </w:tc>
+      </w:tr>
+      <w:tr>
+        <w:trPr>
+          <w:trHeight w:val="20"/>
+        </w:trPr>
+        <w:tc>
+          <w:tcPr>
+            <w:tcW w:w="1167" w:type="pct"/>
+            <w:shd w:val="clear" w:color="auto" w:fill="9CC2E5" w:themeFill="accent1" w:themeFillTint="99"/>
+            <w:vAlign w:val="center"/>
+          </w:tcPr>
+          <w:p>
+            <w:pPr>
+              <w:spacing w:before="120" w:after="120"/>
+              <w:rPr>
+                <w:rFonts w:ascii="Calibri" w:hAnsi="Calibri"/>
+                <w:b/>
+                <w:szCs w:val="18"/>
+              </w:rPr>
+            </w:pPr>
+            <w:r>
+              <w:rPr>
+                <w:rFonts w:ascii="Calibri" w:hAnsi="Calibri"/>
+                <w:b/>
+                <w:szCs w:val="18"/>
+              </w:rPr>
+              <w:lastRenderedPageBreak/>
+              <w:t>Sprint &amp;  ID</w:t>
+            </w:r>
+          </w:p>
+        </w:tc>
+        <w:tc>
+          <w:tcPr>
+            <w:tcW w:w="3833" w:type="pct"/>
+            <w:gridSpan w:val="6"/>
+            <w:vAlign w:val="center"/>
+          </w:tcPr>
+          <w:p>
+            <w:pPr>
+              <w:spacing w:before="120" w:after="120"/>
+              <w:rPr>
+                <w:rFonts w:ascii="Calibri" w:hAnsi="Calibri"/>
+                <w:bCs/>
+              </w:rPr>
+            </w:pPr>
+            <w:r>
+              <w:rPr>
+                <w:rFonts w:ascii="Calibri" w:hAnsi="Calibri"/>
+                <w:bCs/>
+              </w:rPr>
+              <w:t>[</w:t>
+            </w:r>
+            <w:r>
+              <w:rPr>
+                <w:rFonts w:ascii="Calibri" w:hAnsi="Calibri"/>
+                <w:bCs/>
+              </w:rPr>
+              <w:t>Sprint01-TC0</w:t>
+            </w:r>
+            <w:r>
+              <w:rPr>
+                <w:rFonts w:ascii="Calibri" w:hAnsi="Calibri"/>
+                <w:bCs/>
+              </w:rPr>
+              <w:t>4</w:t>
+            </w:r>
+            <w:r>
+              <w:rPr>
+                <w:rFonts w:ascii="Calibri" w:hAnsi="Calibri"/>
+                <w:bCs/>
+              </w:rPr>
+              <w:t>]</w:t>
+            </w:r>
+          </w:p>
+        </w:tc>
+      </w:tr>
+      <w:tr>
+        <w:trPr>
+          <w:trHeight w:val="20"/>
+        </w:trPr>
+        <w:tc>
+          <w:tcPr>
+            <w:tcW w:w="1167" w:type="pct"/>
+            <w:shd w:val="clear" w:color="auto" w:fill="9CC2E5" w:themeFill="accent1" w:themeFillTint="99"/>
+            <w:vAlign w:val="center"/>
+          </w:tcPr>
+          <w:p>
+            <w:pPr>
+              <w:spacing w:before="120" w:after="120"/>
+              <w:rPr>
+                <w:rFonts w:ascii="Calibri" w:hAnsi="Calibri"/>
+                <w:b/>
+              </w:rPr>
+            </w:pPr>
+            <w:r>
+              <w:rPr>
+                <w:rFonts w:ascii="Calibri" w:hAnsi="Calibri"/>
+                <w:b/>
+                <w:szCs w:val="18"/>
+              </w:rPr>
+              <w:t>User story</w:t>
+            </w:r>
+          </w:p>
+        </w:tc>
+        <w:tc>
+          <w:tcPr>
+            <w:tcW w:w="3833" w:type="pct"/>
+            <w:gridSpan w:val="6"/>
+            <w:vAlign w:val="center"/>
+          </w:tcPr>
+          <w:p>
+            <w:pPr>
+              <w:pStyle w:val="ListParagraph"/>
+              <w:numPr>
+                <w:ilvl w:val="0"/>
+                <w:numId w:val="18"/>
+              </w:numPr>
+              <w:spacing w:before="120" w:after="120"/>
+              <w:rPr>
+                <w:rFonts w:ascii="Calibri" w:hAnsi="Calibri"/>
+                <w:bCs/>
+              </w:rPr>
+            </w:pPr>
+            <w:proofErr w:type="spellStart"/>
+            <w:r>
+              <w:rPr>
+                <w:rFonts w:ascii="Calibri" w:hAnsi="Calibri"/>
+                <w:bCs/>
+              </w:rPr>
+              <w:t>Defence</w:t>
+            </w:r>
+            <w:proofErr w:type="spellEnd"/>
+            <w:r>
+              <w:rPr>
+                <w:rFonts w:ascii="Calibri" w:hAnsi="Calibri"/>
+                <w:bCs/>
+              </w:rPr>
+              <w:t xml:space="preserve"> </w:t>
+            </w:r>
+            <w:proofErr w:type="spellStart"/>
+            <w:r>
+              <w:rPr>
+                <w:rFonts w:ascii="Calibri" w:hAnsi="Calibri"/>
+                <w:bCs/>
+              </w:rPr>
+              <w:t>mechanic</w:t>
+            </w:r>
+            <w:proofErr w:type="spellEnd"/>
+          </w:p>
+        </w:tc>
+      </w:tr>
+      <w:tr>
+        <w:trPr>
+          <w:trHeight w:val="20"/>
+        </w:trPr>
+        <w:tc>
+          <w:tcPr>
+            <w:tcW w:w="1167" w:type="pct"/>
+            <w:shd w:val="clear" w:color="auto" w:fill="9CC2E5" w:themeFill="accent1" w:themeFillTint="99"/>
+            <w:vAlign w:val="center"/>
+          </w:tcPr>
+          <w:p>
+            <w:pPr>
+              <w:spacing w:before="120" w:after="120"/>
+              <w:rPr>
+                <w:rFonts w:ascii="Calibri" w:hAnsi="Calibri"/>
+                <w:b/>
+              </w:rPr>
+            </w:pPr>
+            <w:r>
+              <w:rPr>
+                <w:rFonts w:ascii="Calibri" w:hAnsi="Calibri"/>
+                <w:b/>
+              </w:rPr>
+              <w:t>Omschrijving</w:t>
+            </w:r>
+          </w:p>
+        </w:tc>
+        <w:tc>
+          <w:tcPr>
+            <w:tcW w:w="3833" w:type="pct"/>
+            <w:gridSpan w:val="6"/>
+            <w:vAlign w:val="center"/>
+          </w:tcPr>
+          <w:p>
+            <w:pPr>
+              <w:spacing w:before="120" w:after="120"/>
+              <w:rPr>
+                <w:rFonts w:ascii="Calibri" w:hAnsi="Calibri"/>
+                <w:bCs/>
+              </w:rPr>
+            </w:pPr>
+            <w:r>
+              <w:rPr>
+                <w:rFonts w:ascii="Calibri" w:hAnsi="Calibri"/>
+                <w:bCs/>
+              </w:rPr>
+              <w:t>Bij deze test</w:t>
+            </w:r>
+            <w:r>
+              <w:rPr>
+                <w:rFonts w:ascii="Calibri" w:hAnsi="Calibri"/>
+                <w:bCs/>
+              </w:rPr>
+              <w:t xml:space="preserve"> willen wij testen wat de speler van het </w:t>
+            </w:r>
+            <w:proofErr w:type="spellStart"/>
+            <w:r>
+              <w:rPr>
+                <w:rFonts w:ascii="Calibri" w:hAnsi="Calibri"/>
+                <w:bCs/>
+              </w:rPr>
+              <w:t>defence</w:t>
+            </w:r>
+            <w:proofErr w:type="spellEnd"/>
+            <w:r>
+              <w:rPr>
+                <w:rFonts w:ascii="Calibri" w:hAnsi="Calibri"/>
+                <w:bCs/>
+              </w:rPr>
+              <w:t xml:space="preserve"> systeem vind. </w:t>
+            </w:r>
+          </w:p>
+          <w:p>
+            <w:pPr>
+              <w:spacing w:before="120" w:after="120"/>
+              <w:rPr>
+                <w:rFonts w:ascii="Calibri" w:hAnsi="Calibri"/>
+                <w:bCs/>
+              </w:rPr>
+            </w:pPr>
+            <w:r>
+              <w:rPr>
+                <w:rFonts w:ascii="Calibri" w:hAnsi="Calibri"/>
+                <w:bCs/>
+              </w:rPr>
+              <w:t xml:space="preserve">Het </w:t>
+            </w:r>
+            <w:proofErr w:type="spellStart"/>
+            <w:r>
+              <w:rPr>
+                <w:rFonts w:ascii="Calibri" w:hAnsi="Calibri"/>
+                <w:bCs/>
+              </w:rPr>
+              <w:t>defence</w:t>
+            </w:r>
+            <w:proofErr w:type="spellEnd"/>
+            <w:r>
+              <w:rPr>
+                <w:rFonts w:ascii="Calibri" w:hAnsi="Calibri"/>
+                <w:bCs/>
+              </w:rPr>
+              <w:t xml:space="preserve"> systeem bestaat uit een minigame waar je dingen moet ontwijken. Als de speler iets</w:t>
+            </w:r>
+            <w:r>
+              <w:rPr>
+                <w:rFonts w:ascii="Calibri" w:hAnsi="Calibri"/>
+                <w:bCs/>
+              </w:rPr>
+              <w:t xml:space="preserve"> raakt krijgt hij </w:t>
+            </w:r>
+            <w:proofErr w:type="spellStart"/>
+            <w:r>
+              <w:rPr>
+                <w:rFonts w:ascii="Calibri" w:hAnsi="Calibri"/>
+                <w:bCs/>
+              </w:rPr>
+              <w:t>damage</w:t>
+            </w:r>
+            <w:proofErr w:type="spellEnd"/>
+            <w:r>
+              <w:rPr>
+                <w:rFonts w:ascii="Calibri" w:hAnsi="Calibri"/>
+                <w:bCs/>
+              </w:rPr>
+              <w:t xml:space="preserve">. </w:t>
+            </w:r>
+          </w:p>
+        </w:tc>
+      </w:tr>
+      <w:tr>
+        <w:trPr>
+          <w:trHeight w:val="20"/>
+        </w:trPr>
+        <w:tc>
+          <w:tcPr>
+            <w:tcW w:w="1167" w:type="pct"/>
+            <w:shd w:val="clear" w:color="auto" w:fill="9CC2E5" w:themeFill="accent1" w:themeFillTint="99"/>
+            <w:vAlign w:val="center"/>
+          </w:tcPr>
+          <w:p>
+            <w:pPr>
+              <w:spacing w:before="120" w:after="120"/>
+              <w:rPr>
+                <w:rFonts w:ascii="Calibri" w:hAnsi="Calibri"/>
+              </w:rPr>
+            </w:pPr>
+            <w:r>
+              <w:rPr>
+                <w:rFonts w:ascii="Calibri" w:hAnsi="Calibri"/>
+                <w:b/>
+              </w:rPr>
+              <w:t>Scenario</w:t>
+            </w:r>
+          </w:p>
+        </w:tc>
+        <w:tc>
+          <w:tcPr>
+            <w:tcW w:w="3833" w:type="pct"/>
+            <w:gridSpan w:val="6"/>
+            <w:vAlign w:val="center"/>
+          </w:tcPr>
+          <w:p>
+            <w:pPr>
+              <w:pStyle w:val="NoSpacing"/>
+              <w:spacing w:before="120" w:after="120"/>
+              <w:rPr>
+                <w:bCs/>
+              </w:rPr>
+            </w:pPr>
+            <w:r>
+              <w:rPr>
+                <w:bCs/>
+              </w:rPr>
+              <w:t xml:space="preserve">Speler zit weer in </w:t>
+            </w:r>
+            <w:proofErr w:type="spellStart"/>
+            <w:r>
+              <w:rPr>
+                <w:bCs/>
+              </w:rPr>
+              <w:t>unity</w:t>
+            </w:r>
+            <w:proofErr w:type="spellEnd"/>
+            <w:r>
+              <w:rPr>
+                <w:bCs/>
+              </w:rPr>
+              <w:t xml:space="preserve"> </w:t>
+            </w:r>
+            <w:proofErr w:type="spellStart"/>
+            <w:r>
+              <w:rPr>
+                <w:bCs/>
+              </w:rPr>
+              <w:t>play</w:t>
+            </w:r>
+            <w:proofErr w:type="spellEnd"/>
+            <w:r>
+              <w:rPr>
+                <w:bCs/>
+              </w:rPr>
+              <w:t xml:space="preserve"> mode. Hier word hij aangevallen door de tegenstander. De tegenstander voert vervolgens een aanval uit. Wanneer dit gebeurt krijg de speler een mini-game</w:t>
+            </w:r>
+          </w:p>
+        </w:tc>
+      </w:tr>
+      <w:tr>
+        <w:trPr>
+          <w:trHeight w:val="20"/>
+        </w:trPr>
+        <w:tc>
+          <w:tcPr>
+            <w:tcW w:w="1167" w:type="pct"/>
+            <w:shd w:val="clear" w:color="auto" w:fill="9CC2E5" w:themeFill="accent1" w:themeFillTint="99"/>
+            <w:vAlign w:val="center"/>
+          </w:tcPr>
+          <w:p>
+            <w:pPr>
+              <w:spacing w:before="120" w:after="120"/>
+              <w:rPr>
+                <w:rFonts w:ascii="Calibri" w:hAnsi="Calibri"/>
+                <w:b/>
+              </w:rPr>
+            </w:pPr>
+            <w:r>
+              <w:rPr>
+                <w:rFonts w:ascii="Calibri" w:hAnsi="Calibri"/>
+                <w:b/>
+              </w:rPr>
+              <w:t>Verwacht resultaat</w:t>
+            </w:r>
+          </w:p>
+        </w:tc>
+        <w:tc>
+          <w:tcPr>
+            <w:tcW w:w="3833" w:type="pct"/>
+            <w:gridSpan w:val="6"/>
+            <w:vAlign w:val="center"/>
+          </w:tcPr>
+          <w:p>
+            <w:pPr>
+              <w:spacing w:before="120" w:after="120"/>
+              <w:rPr>
+                <w:rFonts w:ascii="Calibri" w:hAnsi="Calibri"/>
+              </w:rPr>
+            </w:pPr>
+            <w:r>
+              <w:rPr>
+                <w:rFonts w:ascii="Calibri" w:hAnsi="Calibri"/>
+              </w:rPr>
+              <w:t xml:space="preserve">Wanneer de speler een aanval uitvoert krijgt de speler een mini game in zijn beeld die hij uit moet spelen. Wanneer de speler </w:t>
+            </w:r>
+            <w:proofErr w:type="spellStart"/>
+            <w:r>
+              <w:rPr>
+                <w:rFonts w:ascii="Calibri" w:hAnsi="Calibri"/>
+              </w:rPr>
+              <w:t>damage</w:t>
+            </w:r>
+            <w:proofErr w:type="spellEnd"/>
+            <w:r>
+              <w:rPr>
+                <w:rFonts w:ascii="Calibri" w:hAnsi="Calibri"/>
+              </w:rPr>
+              <w:t xml:space="preserve"> krijgt, gaat er een aantal hoeveelheid </w:t>
+            </w:r>
+            <w:proofErr w:type="spellStart"/>
+            <w:r>
+              <w:rPr>
+                <w:rFonts w:ascii="Calibri" w:hAnsi="Calibri"/>
+              </w:rPr>
+              <w:t>damage</w:t>
+            </w:r>
+            <w:proofErr w:type="spellEnd"/>
+            <w:r>
+              <w:rPr>
+                <w:rFonts w:ascii="Calibri" w:hAnsi="Calibri"/>
+              </w:rPr>
+              <w:t xml:space="preserve"> van zijn HP af.</w:t>
+            </w:r>
+          </w:p>
+        </w:tc>
+      </w:tr>
+      <w:tr>
+        <w:trPr>
+          <w:trHeight w:val="20"/>
+        </w:trPr>
+        <w:tc>
+          <w:tcPr>
+            <w:tcW w:w="1167" w:type="pct"/>
+            <w:shd w:val="clear" w:color="auto" w:fill="A6A6A6" w:themeFill="background1" w:themeFillShade="A6"/>
+            <w:vAlign w:val="center"/>
+          </w:tcPr>
+          <w:p>
+            <w:pPr>
+              <w:spacing w:before="120" w:after="120"/>
+              <w:rPr>
+                <w:rFonts w:ascii="Calibri" w:hAnsi="Calibri"/>
+              </w:rPr>
+            </w:pPr>
+            <w:r>
+              <w:rPr>
+                <w:rFonts w:ascii="Calibri" w:hAnsi="Calibri"/>
+                <w:b/>
+              </w:rPr>
+              <w:t>Werkelijk</w:t>
+            </w:r>
+            <w:r>
+              <w:rPr>
+                <w:rFonts w:ascii="Calibri" w:hAnsi="Calibri"/>
+              </w:rPr>
+              <w:t xml:space="preserve"> </w:t>
+            </w:r>
+            <w:r>
+              <w:rPr>
+                <w:rFonts w:ascii="Calibri" w:hAnsi="Calibri"/>
+                <w:b/>
+              </w:rPr>
+              <w:t>resultaat</w:t>
+            </w:r>
+          </w:p>
+        </w:tc>
+        <w:tc>
+          <w:tcPr>
+            <w:tcW w:w="3833" w:type="pct"/>
+            <w:gridSpan w:val="6"/>
+            <w:shd w:val="clear" w:color="auto" w:fill="D9D9D9" w:themeFill="background1" w:themeFillShade="D9"/>
+            <w:vAlign w:val="center"/>
+          </w:tcPr>
+          <w:p>
+            <w:pPr>
+              <w:spacing w:before="120" w:after="120" w:line="240" w:lineRule="auto"/>
+              <w:rPr>
+                <w:rFonts w:ascii="Calibri" w:hAnsi="Calibri"/>
+              </w:rPr>
+            </w:pPr>
+            <w:r>
+              <w:rPr>
+                <w:rFonts w:ascii="Calibri" w:hAnsi="Calibri"/>
+              </w:rPr>
+              <w:t>[Resultaat na de test]</w:t>
+            </w:r>
+          </w:p>
+        </w:tc>
+      </w:tr>
+      <w:tr>
+        <w:trPr>
+          <w:trHeight w:val="20"/>
+        </w:trPr>
+        <w:tc>
+          <w:tcPr>
+            <w:tcW w:w="1167" w:type="pct"/>
+            <w:shd w:val="clear" w:color="auto" w:fill="A6A6A6" w:themeFill="background1" w:themeFillShade="A6"/>
+            <w:tcMar>
+              <w:right w:w="0" w:type="dxa"/>
+            </w:tcMar>
+            <w:vAlign w:val="center"/>
+          </w:tcPr>
+          <w:p>
+            <w:pPr>
+              <w:spacing w:before="120" w:after="120"/>
+              <w:rPr>
+                <w:rFonts w:ascii="Calibri" w:hAnsi="Calibri"/>
+              </w:rPr>
+            </w:pPr>
+            <w:r>
+              <w:rPr>
+                <w:rFonts w:ascii="Calibri" w:hAnsi="Calibri"/>
+                <w:b/>
+              </w:rPr>
+              <w:t>Aanpassingen</w:t>
+            </w:r>
+          </w:p>
+        </w:tc>
+        <w:tc>
+          <w:tcPr>
+            <w:tcW w:w="3833" w:type="pct"/>
+            <w:gridSpan w:val="6"/>
+            <w:shd w:val="clear" w:color="auto" w:fill="D9D9D9" w:themeFill="background1" w:themeFillShade="D9"/>
+            <w:vAlign w:val="center"/>
+          </w:tcPr>
+          <w:p>
+            <w:pPr>
+              <w:spacing w:before="120" w:after="120" w:line="240" w:lineRule="auto"/>
+              <w:rPr>
+                <w:rFonts w:ascii="Calibri" w:hAnsi="Calibri"/>
+              </w:rPr>
+            </w:pPr>
+            <w:r>
+              <w:rPr>
+                <w:rFonts w:ascii="Calibri" w:hAnsi="Calibri"/>
+              </w:rPr>
+              <w:t>[Nodige aanpassingen die door gevoerd moeten worden na de test]</w:t>
+            </w:r>
+          </w:p>
+        </w:tc>
+      </w:tr>
+      <w:tr>
+        <w:trPr>
+          <w:trHeight w:val="20"/>
+        </w:trPr>
+        <w:tc>
+          <w:tcPr>
+            <w:tcW w:w="1167" w:type="pct"/>
+            <w:shd w:val="clear" w:color="auto" w:fill="9CC2E5" w:themeFill="accent1" w:themeFillTint="99"/>
+            <w:vAlign w:val="center"/>
+          </w:tcPr>
+          <w:p>
+            <w:pPr>
+              <w:spacing w:before="120" w:after="120"/>
+              <w:rPr>
+                <w:rFonts w:ascii="Calibri" w:hAnsi="Calibri"/>
+              </w:rPr>
+            </w:pPr>
+            <w:r>
+              <w:rPr>
+                <w:rFonts w:ascii="Calibri" w:hAnsi="Calibri"/>
+                <w:b/>
+              </w:rPr>
+              <w:t>Uitvoering</w:t>
+            </w:r>
+          </w:p>
+        </w:tc>
+        <w:tc>
+          <w:tcPr>
+            <w:tcW w:w="416" w:type="pct"/>
+            <w:shd w:val="clear" w:color="auto" w:fill="9CC2E5" w:themeFill="accent1" w:themeFillTint="99"/>
+            <w:vAlign w:val="center"/>
+          </w:tcPr>
+          <w:p>
+            <w:pPr>
+              <w:spacing w:before="120" w:after="120" w:line="256" w:lineRule="auto"/>
+              <w:rPr>
+                <w:rFonts w:ascii="Calibri" w:hAnsi="Calibri"/>
+              </w:rPr>
+            </w:pPr>
+            <w:r>
+              <w:rPr>
+                <w:rFonts w:ascii="Calibri" w:hAnsi="Calibri"/>
+                <w:b/>
+              </w:rPr>
+              <w:t>Tijd</w:t>
+            </w:r>
+          </w:p>
+        </w:tc>
+        <w:tc>
+          <w:tcPr>
+            <w:tcW w:w="622" w:type="pct"/>
+            <w:vAlign w:val="center"/>
+          </w:tcPr>
+          <w:p>
+            <w:pPr>
+              <w:spacing w:before="120" w:after="120" w:line="256" w:lineRule="auto"/>
+              <w:rPr>
+                <w:rFonts w:ascii="Calibri" w:hAnsi="Calibri"/>
+              </w:rPr>
+            </w:pPr>
+            <w:r>
+              <w:rPr>
+                <w:rFonts w:ascii="Calibri" w:hAnsi="Calibri"/>
+              </w:rPr>
+              <w:t>20 min</w:t>
+            </w:r>
+          </w:p>
+        </w:tc>
+        <w:tc>
+          <w:tcPr>
+            <w:tcW w:w="574" w:type="pct"/>
+            <w:shd w:val="clear" w:color="auto" w:fill="9CC2E5" w:themeFill="accent1" w:themeFillTint="99"/>
+            <w:vAlign w:val="center"/>
+          </w:tcPr>
+          <w:p>
+            <w:pPr>
+              <w:spacing w:before="120" w:after="120"/>
+              <w:rPr>
+                <w:rFonts w:ascii="Calibri" w:hAnsi="Calibri"/>
+              </w:rPr>
+            </w:pPr>
+            <w:r>
+              <w:rPr>
+                <w:rFonts w:ascii="Calibri" w:hAnsi="Calibri"/>
+                <w:b/>
+              </w:rPr>
+              <w:t>Prioriteit</w:t>
+            </w:r>
+          </w:p>
+        </w:tc>
+        <w:tc>
+          <w:tcPr>
+            <w:tcW w:w="465" w:type="pct"/>
+            <w:vAlign w:val="center"/>
+          </w:tcPr>
+          <w:p>
+            <w:pPr>
+              <w:spacing w:before="120" w:after="120"/>
+              <w:rPr>
+                <w:rFonts w:ascii="Calibri" w:hAnsi="Calibri"/>
+              </w:rPr>
+            </w:pPr>
+            <w:r>
+              <w:rPr>
+                <w:rFonts w:ascii="Calibri" w:hAnsi="Calibri"/>
+              </w:rPr>
+              <w:t>9</w:t>
+            </w:r>
+          </w:p>
+        </w:tc>
+        <w:tc>
+          <w:tcPr>
+            <w:tcW w:w="551" w:type="pct"/>
+            <w:shd w:val="clear" w:color="auto" w:fill="A6A6A6" w:themeFill="background1" w:themeFillShade="A6"/>
+            <w:vAlign w:val="center"/>
+          </w:tcPr>
+          <w:p>
+            <w:pPr>
+              <w:spacing w:before="120" w:after="120"/>
+              <w:rPr>
+                <w:rFonts w:ascii="Calibri" w:hAnsi="Calibri"/>
+                <w:b/>
+              </w:rPr>
+            </w:pPr>
+            <w:r>
+              <w:rPr>
+                <w:rFonts w:ascii="Calibri" w:hAnsi="Calibri"/>
+                <w:b/>
+              </w:rPr>
+              <w:t>Door</w:t>
+            </w:r>
+          </w:p>
+        </w:tc>
+        <w:tc>
+          <w:tcPr>
+            <w:tcW w:w="1204" w:type="pct"/>
+            <w:shd w:val="clear" w:color="auto" w:fill="D9D9D9" w:themeFill="background1" w:themeFillShade="D9"/>
+            <w:vAlign w:val="center"/>
+          </w:tcPr>
+          <w:p>
+            <w:pPr>
+              <w:spacing w:before="120" w:after="120"/>
+              <w:rPr>
+                <w:rFonts w:ascii="Calibri" w:hAnsi="Calibri"/>
+                <w:bCs/>
+              </w:rPr>
+            </w:pPr>
+            <w:r>
+              <w:rPr>
+                <w:rFonts w:ascii="Calibri" w:hAnsi="Calibri"/>
+                <w:bCs/>
+              </w:rPr>
+              <w:t>[Naam tester]</w:t>
+            </w:r>
+          </w:p>
+        </w:tc>
+      </w:tr>
+      <w:tr>
+        <w:trPr>
+          <w:trHeight w:val="20"/>
+        </w:trPr>
+        <w:tc>
+          <w:tcPr>
+            <w:tcW w:w="3245" w:type="pct"/>
+            <w:gridSpan w:val="5"/>
+            <w:tcBorders>
+              <w:left w:val="nil"/>
+              <w:bottom w:val="nil"/>
+            </w:tcBorders>
+            <w:vAlign w:val="center"/>
+          </w:tcPr>
+          <w:p>
+            <w:pPr>
+              <w:spacing w:before="120" w:after="120"/>
+              <w:jc w:val="right"/>
+              <w:rPr>
+                <w:rFonts w:ascii="Calibri" w:hAnsi="Calibri"/>
+                <w:b/>
+              </w:rPr>
+            </w:pPr>
+          </w:p>
+        </w:tc>
+        <w:tc>
+          <w:tcPr>
+            <w:tcW w:w="551" w:type="pct"/>
+            <w:shd w:val="clear" w:color="auto" w:fill="A6A6A6" w:themeFill="background1" w:themeFillShade="A6"/>
+            <w:vAlign w:val="center"/>
+          </w:tcPr>
+          <w:p>
+            <w:pPr>
+              <w:spacing w:before="120" w:after="120"/>
+              <w:rPr>
+                <w:rFonts w:ascii="Calibri" w:hAnsi="Calibri"/>
+                <w:b/>
+              </w:rPr>
+            </w:pPr>
+            <w:r>
+              <w:rPr>
+                <w:rFonts w:ascii="Calibri" w:hAnsi="Calibri"/>
+                <w:b/>
+              </w:rPr>
+              <w:t>Status</w:t>
+            </w:r>
+          </w:p>
+        </w:tc>
+        <w:tc>
+          <w:tcPr>
+            <w:tcW w:w="1204" w:type="pct"/>
+            <w:shd w:val="clear" w:color="auto" w:fill="D9D9D9" w:themeFill="background1" w:themeFillShade="D9"/>
+            <w:vAlign w:val="center"/>
+          </w:tcPr>
+          <w:p>
+            <w:pPr>
+              <w:spacing w:before="120" w:after="120"/>
+              <w:rPr>
+                <w:rFonts w:ascii="Calibri" w:hAnsi="Calibri"/>
+                <w:bCs/>
+              </w:rPr>
+            </w:pPr>
+            <w:r>
+              <w:rPr>
+                <w:rFonts w:ascii="Calibri" w:hAnsi="Calibri"/>
+                <w:bCs/>
+              </w:rPr>
+              <w:t>[</w:t>
+            </w:r>
+            <w:r>
+              <w:rPr>
+                <w:rFonts w:ascii="Calibri" w:hAnsi="Calibri"/>
+                <w:bCs/>
+              </w:rPr>
+              <w:t>OK/</w:t>
+            </w:r>
+            <w:proofErr w:type="spellStart"/>
+            <w:r>
+              <w:rPr>
+                <w:rFonts w:ascii="Calibri" w:hAnsi="Calibri"/>
+                <w:bCs/>
+              </w:rPr>
+              <w:t>Fail</w:t>
+            </w:r>
+            <w:proofErr w:type="spellEnd"/>
+            <w:r>
+              <w:rPr>
+                <w:rFonts w:ascii="Calibri" w:hAnsi="Calibri"/>
+                <w:bCs/>
+              </w:rPr>
+              <w:t>/NVT</w:t>
+            </w:r>
+            <w:r>
+              <w:rPr>
+                <w:rFonts w:ascii="Calibri" w:hAnsi="Calibri"/>
+                <w:bCs/>
+              </w:rPr>
+              <w:t>]</w:t>
+            </w:r>
+          </w:p>
+        </w:tc>
+      </w:tr>
+    </w:tbl>
+    <w:p>
+      <w:r>
+        <w:br w:type="page"/>
+      </w:r>
+    </w:p>
     <w:p>
       <w:pPr>
         <w:pStyle w:val="Heading1"/>
@@ -2900,6 +5575,13 @@
           <w:iCs/>
         </w:rPr>
       </w:pPr>
+      <w:r>
+        <w:rPr>
+          <w:i/>
+          <w:iCs/>
+        </w:rPr>
+        <w:t xml:space="preserve">Deze testen willen wij uitvoeren in de eerste sprint. </w:t>
+      </w:r>
     </w:p>
     <w:sectPr>
       <w:footerReference w:type="default" r:id="rId12"/>
@@ -3785,6 +6467,96 @@
     </w:lvl>
   </w:abstractNum>
   <w:abstractNum w:abstractNumId="4" w15:restartNumberingAfterBreak="0">
+    <w:nsid w:val="0FD92409"/>
+    <w:multiLevelType w:val="hybridMultilevel"/>
+    <w:tmpl w:val="53E4C004"/>
+    <w:lvl w:ilvl="0" w:tplc="FFFFFFFF">
+      <w:start w:val="1"/>
+      <w:numFmt w:val="decimal"/>
+      <w:lvlText w:val="%1."/>
+      <w:lvlJc w:val="left"/>
+      <w:pPr>
+        <w:ind w:left="720" w:hanging="360"/>
+      </w:pPr>
+      <w:rPr>
+        <w:rFonts w:eastAsia="Times New Roman" w:cs="Calibri" w:hint="default"/>
+        <w:color w:val="000000"/>
+      </w:rPr>
+    </w:lvl>
+    <w:lvl w:ilvl="1" w:tplc="FFFFFFFF" w:tentative="1">
+      <w:start w:val="1"/>
+      <w:numFmt w:val="lowerLetter"/>
+      <w:lvlText w:val="%2."/>
+      <w:lvlJc w:val="left"/>
+      <w:pPr>
+        <w:ind w:left="1440" w:hanging="360"/>
+      </w:pPr>
+    </w:lvl>
+    <w:lvl w:ilvl="2" w:tplc="FFFFFFFF" w:tentative="1">
+      <w:start w:val="1"/>
+      <w:numFmt w:val="lowerRoman"/>
+      <w:lvlText w:val="%3."/>
+      <w:lvlJc w:val="right"/>
+      <w:pPr>
+        <w:ind w:left="2160" w:hanging="180"/>
+      </w:pPr>
+    </w:lvl>
+    <w:lvl w:ilvl="3" w:tplc="FFFFFFFF" w:tentative="1">
+      <w:start w:val="1"/>
+      <w:numFmt w:val="decimal"/>
+      <w:lvlText w:val="%4."/>
+      <w:lvlJc w:val="left"/>
+      <w:pPr>
+        <w:ind w:left="2880" w:hanging="360"/>
+      </w:pPr>
+    </w:lvl>
+    <w:lvl w:ilvl="4" w:tplc="FFFFFFFF" w:tentative="1">
+      <w:start w:val="1"/>
+      <w:numFmt w:val="lowerLetter"/>
+      <w:lvlText w:val="%5."/>
+      <w:lvlJc w:val="left"/>
+      <w:pPr>
+        <w:ind w:left="3600" w:hanging="360"/>
+      </w:pPr>
+    </w:lvl>
+    <w:lvl w:ilvl="5" w:tplc="FFFFFFFF" w:tentative="1">
+      <w:start w:val="1"/>
+      <w:numFmt w:val="lowerRoman"/>
+      <w:lvlText w:val="%6."/>
+      <w:lvlJc w:val="right"/>
+      <w:pPr>
+        <w:ind w:left="4320" w:hanging="180"/>
+      </w:pPr>
+    </w:lvl>
+    <w:lvl w:ilvl="6" w:tplc="FFFFFFFF" w:tentative="1">
+      <w:start w:val="1"/>
+      <w:numFmt w:val="decimal"/>
+      <w:lvlText w:val="%7."/>
+      <w:lvlJc w:val="left"/>
+      <w:pPr>
+        <w:ind w:left="5040" w:hanging="360"/>
+      </w:pPr>
+    </w:lvl>
+    <w:lvl w:ilvl="7" w:tplc="FFFFFFFF" w:tentative="1">
+      <w:start w:val="1"/>
+      <w:numFmt w:val="lowerLetter"/>
+      <w:lvlText w:val="%8."/>
+      <w:lvlJc w:val="left"/>
+      <w:pPr>
+        <w:ind w:left="5760" w:hanging="360"/>
+      </w:pPr>
+    </w:lvl>
+    <w:lvl w:ilvl="8" w:tplc="FFFFFFFF" w:tentative="1">
+      <w:start w:val="1"/>
+      <w:numFmt w:val="lowerRoman"/>
+      <w:lvlText w:val="%9."/>
+      <w:lvlJc w:val="right"/>
+      <w:pPr>
+        <w:ind w:left="6480" w:hanging="180"/>
+      </w:pPr>
+    </w:lvl>
+  </w:abstractNum>
+  <w:abstractNum w:abstractNumId="5" w15:restartNumberingAfterBreak="0">
     <w:nsid w:val="15CB3620"/>
     <w:multiLevelType w:val="multilevel"/>
     <w:tmpl w:val="3B9E8E6E"/>
@@ -3933,7 +6705,7 @@
       </w:rPr>
     </w:lvl>
   </w:abstractNum>
-  <w:abstractNum w:abstractNumId="5" w15:restartNumberingAfterBreak="0">
+  <w:abstractNum w:abstractNumId="6" w15:restartNumberingAfterBreak="0">
     <w:nsid w:val="171827E7"/>
     <w:multiLevelType w:val="hybridMultilevel"/>
     <w:tmpl w:val="22428956"/>
@@ -4046,7 +6818,7 @@
       </w:rPr>
     </w:lvl>
   </w:abstractNum>
-  <w:abstractNum w:abstractNumId="6" w15:restartNumberingAfterBreak="0">
+  <w:abstractNum w:abstractNumId="7" w15:restartNumberingAfterBreak="0">
     <w:nsid w:val="20093AB7"/>
     <w:multiLevelType w:val="hybridMultilevel"/>
     <w:tmpl w:val="B218B810"/>
@@ -4141,7 +6913,7 @@
       </w:pPr>
     </w:lvl>
   </w:abstractNum>
-  <w:abstractNum w:abstractNumId="7" w15:restartNumberingAfterBreak="0">
+  <w:abstractNum w:abstractNumId="8" w15:restartNumberingAfterBreak="0">
     <w:nsid w:val="309F0379"/>
     <w:multiLevelType w:val="hybridMultilevel"/>
     <w:tmpl w:val="D8F6E07A"/>
@@ -4254,7 +7026,7 @@
       </w:rPr>
     </w:lvl>
   </w:abstractNum>
-  <w:abstractNum w:abstractNumId="8" w15:restartNumberingAfterBreak="0">
+  <w:abstractNum w:abstractNumId="9" w15:restartNumberingAfterBreak="0">
     <w:nsid w:val="3F44515B"/>
     <w:multiLevelType w:val="hybridMultilevel"/>
     <w:tmpl w:val="7850F14A"/>
@@ -4340,7 +7112,7 @@
       </w:pPr>
     </w:lvl>
   </w:abstractNum>
-  <w:abstractNum w:abstractNumId="9" w15:restartNumberingAfterBreak="0">
+  <w:abstractNum w:abstractNumId="10" w15:restartNumberingAfterBreak="0">
     <w:nsid w:val="431F4452"/>
     <w:multiLevelType w:val="multilevel"/>
     <w:tmpl w:val="9AF071E8"/>
@@ -4489,7 +7261,7 @@
       </w:rPr>
     </w:lvl>
   </w:abstractNum>
-  <w:abstractNum w:abstractNumId="10" w15:restartNumberingAfterBreak="0">
+  <w:abstractNum w:abstractNumId="11" w15:restartNumberingAfterBreak="0">
     <w:nsid w:val="43BE19BE"/>
     <w:multiLevelType w:val="multilevel"/>
     <w:tmpl w:val="6622B84A"/>
@@ -4638,7 +7410,97 @@
       </w:rPr>
     </w:lvl>
   </w:abstractNum>
-  <w:abstractNum w:abstractNumId="11" w15:restartNumberingAfterBreak="0">
+  <w:abstractNum w:abstractNumId="12" w15:restartNumberingAfterBreak="0">
+    <w:nsid w:val="4B3D1AF9"/>
+    <w:multiLevelType w:val="hybridMultilevel"/>
+    <w:tmpl w:val="53E4C004"/>
+    <w:lvl w:ilvl="0" w:tplc="FFFFFFFF">
+      <w:start w:val="1"/>
+      <w:numFmt w:val="decimal"/>
+      <w:lvlText w:val="%1."/>
+      <w:lvlJc w:val="left"/>
+      <w:pPr>
+        <w:ind w:left="720" w:hanging="360"/>
+      </w:pPr>
+      <w:rPr>
+        <w:rFonts w:eastAsia="Times New Roman" w:cs="Calibri" w:hint="default"/>
+        <w:color w:val="000000"/>
+      </w:rPr>
+    </w:lvl>
+    <w:lvl w:ilvl="1" w:tplc="FFFFFFFF" w:tentative="1">
+      <w:start w:val="1"/>
+      <w:numFmt w:val="lowerLetter"/>
+      <w:lvlText w:val="%2."/>
+      <w:lvlJc w:val="left"/>
+      <w:pPr>
+        <w:ind w:left="1440" w:hanging="360"/>
+      </w:pPr>
+    </w:lvl>
+    <w:lvl w:ilvl="2" w:tplc="FFFFFFFF" w:tentative="1">
+      <w:start w:val="1"/>
+      <w:numFmt w:val="lowerRoman"/>
+      <w:lvlText w:val="%3."/>
+      <w:lvlJc w:val="right"/>
+      <w:pPr>
+        <w:ind w:left="2160" w:hanging="180"/>
+      </w:pPr>
+    </w:lvl>
+    <w:lvl w:ilvl="3" w:tplc="FFFFFFFF" w:tentative="1">
+      <w:start w:val="1"/>
+      <w:numFmt w:val="decimal"/>
+      <w:lvlText w:val="%4."/>
+      <w:lvlJc w:val="left"/>
+      <w:pPr>
+        <w:ind w:left="2880" w:hanging="360"/>
+      </w:pPr>
+    </w:lvl>
+    <w:lvl w:ilvl="4" w:tplc="FFFFFFFF" w:tentative="1">
+      <w:start w:val="1"/>
+      <w:numFmt w:val="lowerLetter"/>
+      <w:lvlText w:val="%5."/>
+      <w:lvlJc w:val="left"/>
+      <w:pPr>
+        <w:ind w:left="3600" w:hanging="360"/>
+      </w:pPr>
+    </w:lvl>
+    <w:lvl w:ilvl="5" w:tplc="FFFFFFFF" w:tentative="1">
+      <w:start w:val="1"/>
+      <w:numFmt w:val="lowerRoman"/>
+      <w:lvlText w:val="%6."/>
+      <w:lvlJc w:val="right"/>
+      <w:pPr>
+        <w:ind w:left="4320" w:hanging="180"/>
+      </w:pPr>
+    </w:lvl>
+    <w:lvl w:ilvl="6" w:tplc="FFFFFFFF" w:tentative="1">
+      <w:start w:val="1"/>
+      <w:numFmt w:val="decimal"/>
+      <w:lvlText w:val="%7."/>
+      <w:lvlJc w:val="left"/>
+      <w:pPr>
+        <w:ind w:left="5040" w:hanging="360"/>
+      </w:pPr>
+    </w:lvl>
+    <w:lvl w:ilvl="7" w:tplc="FFFFFFFF" w:tentative="1">
+      <w:start w:val="1"/>
+      <w:numFmt w:val="lowerLetter"/>
+      <w:lvlText w:val="%8."/>
+      <w:lvlJc w:val="left"/>
+      <w:pPr>
+        <w:ind w:left="5760" w:hanging="360"/>
+      </w:pPr>
+    </w:lvl>
+    <w:lvl w:ilvl="8" w:tplc="FFFFFFFF" w:tentative="1">
+      <w:start w:val="1"/>
+      <w:numFmt w:val="lowerRoman"/>
+      <w:lvlText w:val="%9."/>
+      <w:lvlJc w:val="right"/>
+      <w:pPr>
+        <w:ind w:left="6480" w:hanging="180"/>
+      </w:pPr>
+    </w:lvl>
+  </w:abstractNum>
+  <w:abstractNum w:abstractNumId="13" w15:restartNumberingAfterBreak="0">
     <w:nsid w:val="5AA5295F"/>
     <w:multiLevelType w:val="multilevel"/>
     <w:tmpl w:val="B13CE9AC"/>
@@ -4787,7 +7649,7 @@
       </w:rPr>
     </w:lvl>
   </w:abstractNum>
-  <w:abstractNum w:abstractNumId="12" w15:restartNumberingAfterBreak="0">
+  <w:abstractNum w:abstractNumId="14" w15:restartNumberingAfterBreak="0">
     <w:nsid w:val="5BA818CF"/>
     <w:multiLevelType w:val="multilevel"/>
     <w:tmpl w:val="0C043B6E"/>
@@ -4936,7 +7798,7 @@
       </w:rPr>
     </w:lvl>
   </w:abstractNum>
-  <w:abstractNum w:abstractNumId="13" w15:restartNumberingAfterBreak="0">
+  <w:abstractNum w:abstractNumId="15" w15:restartNumberingAfterBreak="0">
     <w:nsid w:val="5D902C32"/>
     <w:multiLevelType w:val="hybridMultilevel"/>
     <w:tmpl w:val="6EC891E8"/>
@@ -5022,7 +7884,7 @@
       </w:pPr>
     </w:lvl>
   </w:abstractNum>
-  <w:abstractNum w:abstractNumId="14" w15:restartNumberingAfterBreak="0">
+  <w:abstractNum w:abstractNumId="16" w15:restartNumberingAfterBreak="0">
     <w:nsid w:val="5EC33394"/>
     <w:multiLevelType w:val="multilevel"/>
     <w:tmpl w:val="C8261284"/>
@@ -5111,7 +7973,97 @@
       </w:pPr>
     </w:lvl>
   </w:abstractNum>
-  <w:abstractNum w:abstractNumId="15" w15:restartNumberingAfterBreak="0">
+  <w:abstractNum w:abstractNumId="17" w15:restartNumberingAfterBreak="0">
+    <w:nsid w:val="6DC3119F"/>
+    <w:multiLevelType w:val="hybridMultilevel"/>
+    <w:tmpl w:val="53E4C004"/>
+    <w:lvl w:ilvl="0" w:tplc="FFFFFFFF">
+      <w:start w:val="1"/>
+      <w:numFmt w:val="decimal"/>
+      <w:lvlText w:val="%1."/>
+      <w:lvlJc w:val="left"/>
+      <w:pPr>
+        <w:ind w:left="720" w:hanging="360"/>
+      </w:pPr>
+      <w:rPr>
+        <w:rFonts w:eastAsia="Times New Roman" w:cs="Calibri" w:hint="default"/>
+        <w:color w:val="000000"/>
+      </w:rPr>
+    </w:lvl>
+    <w:lvl w:ilvl="1" w:tplc="FFFFFFFF" w:tentative="1">
+      <w:start w:val="1"/>
+      <w:numFmt w:val="lowerLetter"/>
+      <w:lvlText w:val="%2."/>
+      <w:lvlJc w:val="left"/>
+      <w:pPr>
+        <w:ind w:left="1440" w:hanging="360"/>
+      </w:pPr>
+    </w:lvl>
+    <w:lvl w:ilvl="2" w:tplc="FFFFFFFF" w:tentative="1">
+      <w:start w:val="1"/>
+      <w:numFmt w:val="lowerRoman"/>
+      <w:lvlText w:val="%3."/>
+      <w:lvlJc w:val="right"/>
+      <w:pPr>
+        <w:ind w:left="2160" w:hanging="180"/>
+      </w:pPr>
+    </w:lvl>
+    <w:lvl w:ilvl="3" w:tplc="FFFFFFFF" w:tentative="1">
+      <w:start w:val="1"/>
+      <w:numFmt w:val="decimal"/>
+      <w:lvlText w:val="%4."/>
+      <w:lvlJc w:val="left"/>
+      <w:pPr>
+        <w:ind w:left="2880" w:hanging="360"/>
+      </w:pPr>
+    </w:lvl>
+    <w:lvl w:ilvl="4" w:tplc="FFFFFFFF" w:tentative="1">
+      <w:start w:val="1"/>
+      <w:numFmt w:val="lowerLetter"/>
+      <w:lvlText w:val="%5."/>
+      <w:lvlJc w:val="left"/>
+      <w:pPr>
+        <w:ind w:left="3600" w:hanging="360"/>
+      </w:pPr>
+    </w:lvl>
+    <w:lvl w:ilvl="5" w:tplc="FFFFFFFF" w:tentative="1">
+      <w:start w:val="1"/>
+      <w:numFmt w:val="lowerRoman"/>
+      <w:lvlText w:val="%6."/>
+      <w:lvlJc w:val="right"/>
+      <w:pPr>
+        <w:ind w:left="4320" w:hanging="180"/>
+      </w:pPr>
+    </w:lvl>
+    <w:lvl w:ilvl="6" w:tplc="FFFFFFFF" w:tentative="1">
+      <w:start w:val="1"/>
+      <w:numFmt w:val="decimal"/>
+      <w:lvlText w:val="%7."/>
+      <w:lvlJc w:val="left"/>
+      <w:pPr>
+        <w:ind w:left="5040" w:hanging="360"/>
+      </w:pPr>
+    </w:lvl>
+    <w:lvl w:ilvl="7" w:tplc="FFFFFFFF" w:tentative="1">
+      <w:start w:val="1"/>
+      <w:numFmt w:val="lowerLetter"/>
+      <w:lvlText w:val="%8."/>
+      <w:lvlJc w:val="left"/>
+      <w:pPr>
+        <w:ind w:left="5760" w:hanging="360"/>
+      </w:pPr>
+    </w:lvl>
+    <w:lvl w:ilvl="8" w:tplc="FFFFFFFF" w:tentative="1">
+      <w:start w:val="1"/>
+      <w:numFmt w:val="lowerRoman"/>
+      <w:lvlText w:val="%9."/>
+      <w:lvlJc w:val="right"/>
+      <w:pPr>
+        <w:ind w:left="6480" w:hanging="180"/>
+      </w:pPr>
+    </w:lvl>
+  </w:abstractNum>
+  <w:abstractNum w:abstractNumId="18" w15:restartNumberingAfterBreak="0">
     <w:nsid w:val="6FE27D9D"/>
     <w:multiLevelType w:val="multilevel"/>
     <w:tmpl w:val="95904710"/>
@@ -5260,7 +8212,7 @@
       </w:rPr>
     </w:lvl>
   </w:abstractNum>
-  <w:abstractNum w:abstractNumId="16" w15:restartNumberingAfterBreak="0">
+  <w:abstractNum w:abstractNumId="19" w15:restartNumberingAfterBreak="0">
     <w:nsid w:val="7C202EF6"/>
     <w:multiLevelType w:val="multilevel"/>
     <w:tmpl w:val="BE241EE0"/>
@@ -5409,56 +8361,158 @@
       </w:rPr>
     </w:lvl>
   </w:abstractNum>
+  <w:abstractNum w:abstractNumId="20" w15:restartNumberingAfterBreak="0">
+    <w:nsid w:val="7D90484D"/>
+    <w:multiLevelType w:val="hybridMultilevel"/>
+    <w:tmpl w:val="53E4C004"/>
+    <w:lvl w:ilvl="0" w:tplc="2E84EA04">
+      <w:start w:val="1"/>
+      <w:numFmt w:val="decimal"/>
+      <w:lvlText w:val="%1."/>
+      <w:lvlJc w:val="left"/>
+      <w:pPr>
+        <w:ind w:left="720" w:hanging="360"/>
+      </w:pPr>
+      <w:rPr>
+        <w:rFonts w:eastAsia="Times New Roman" w:cs="Calibri" w:hint="default"/>
+        <w:color w:val="000000"/>
+      </w:rPr>
+    </w:lvl>
+    <w:lvl w:ilvl="1" w:tplc="04130019" w:tentative="1">
+      <w:start w:val="1"/>
+      <w:numFmt w:val="lowerLetter"/>
+      <w:lvlText w:val="%2."/>
+      <w:lvlJc w:val="left"/>
+      <w:pPr>
+        <w:ind w:left="1440" w:hanging="360"/>
+      </w:pPr>
+    </w:lvl>
+    <w:lvl w:ilvl="2" w:tplc="0413001B" w:tentative="1">
+      <w:start w:val="1"/>
+      <w:numFmt w:val="lowerRoman"/>
+      <w:lvlText w:val="%3."/>
+      <w:lvlJc w:val="right"/>
+      <w:pPr>
+        <w:ind w:left="2160" w:hanging="180"/>
+      </w:pPr>
+    </w:lvl>
+    <w:lvl w:ilvl="3" w:tplc="0413000F" w:tentative="1">
+      <w:start w:val="1"/>
+      <w:numFmt w:val="decimal"/>
+      <w:lvlText w:val="%4."/>
+      <w:lvlJc w:val="left"/>
+      <w:pPr>
+        <w:ind w:left="2880" w:hanging="360"/>
+      </w:pPr>
+    </w:lvl>
+    <w:lvl w:ilvl="4" w:tplc="04130019" w:tentative="1">
+      <w:start w:val="1"/>
+      <w:numFmt w:val="lowerLetter"/>
+      <w:lvlText w:val="%5."/>
+      <w:lvlJc w:val="left"/>
+      <w:pPr>
+        <w:ind w:left="3600" w:hanging="360"/>
+      </w:pPr>
+    </w:lvl>
+    <w:lvl w:ilvl="5" w:tplc="0413001B" w:tentative="1">
+      <w:start w:val="1"/>
+      <w:numFmt w:val="lowerRoman"/>
+      <w:lvlText w:val="%6."/>
+      <w:lvlJc w:val="right"/>
+      <w:pPr>
+        <w:ind w:left="4320" w:hanging="180"/>
+      </w:pPr>
+    </w:lvl>
+    <w:lvl w:ilvl="6" w:tplc="0413000F" w:tentative="1">
+      <w:start w:val="1"/>
+      <w:numFmt w:val="decimal"/>
+      <w:lvlText w:val="%7."/>
+      <w:lvlJc w:val="left"/>
+      <w:pPr>
+        <w:ind w:left="5040" w:hanging="360"/>
+      </w:pPr>
+    </w:lvl>
+    <w:lvl w:ilvl="7" w:tplc="04130019" w:tentative="1">
+      <w:start w:val="1"/>
+      <w:numFmt w:val="lowerLetter"/>
+      <w:lvlText w:val="%8."/>
+      <w:lvlJc w:val="left"/>
+      <w:pPr>
+        <w:ind w:left="5760" w:hanging="360"/>
+      </w:pPr>
+    </w:lvl>
+    <w:lvl w:ilvl="8" w:tplc="0413001B" w:tentative="1">
+      <w:start w:val="1"/>
+      <w:numFmt w:val="lowerRoman"/>
+      <w:lvlText w:val="%9."/>
+      <w:lvlJc w:val="right"/>
+      <w:pPr>
+        <w:ind w:left="6480" w:hanging="180"/>
+      </w:pPr>
+    </w:lvl>
+  </w:abstractNum>
   <w:num w:numId="1" w16cid:durableId="1726444968">
-    <w:abstractNumId w:val="5"/>
+    <w:abstractNumId w:val="6"/>
   </w:num>
   <w:num w:numId="2" w16cid:durableId="44762915">
-    <w:abstractNumId w:val="6"/>
+    <w:abstractNumId w:val="7"/>
   </w:num>
   <w:num w:numId="3" w16cid:durableId="1069226769">
     <w:abstractNumId w:val="1"/>
   </w:num>
   <w:num w:numId="4" w16cid:durableId="1852446849">
-    <w:abstractNumId w:val="8"/>
+    <w:abstractNumId w:val="9"/>
   </w:num>
   <w:num w:numId="5" w16cid:durableId="1374421500">
-    <w:abstractNumId w:val="13"/>
+    <w:abstractNumId w:val="15"/>
   </w:num>
   <w:num w:numId="6" w16cid:durableId="267205637">
-    <w:abstractNumId w:val="14"/>
+    <w:abstractNumId w:val="16"/>
   </w:num>
   <w:num w:numId="7" w16cid:durableId="2020111381">
     <w:abstractNumId w:val="3"/>
   </w:num>
   <w:num w:numId="8" w16cid:durableId="27266526">
-    <w:abstractNumId w:val="7"/>
+    <w:abstractNumId w:val="8"/>
   </w:num>
   <w:num w:numId="9" w16cid:durableId="1303265123">
-    <w:abstractNumId w:val="4"/>
+    <w:abstractNumId w:val="5"/>
   </w:num>
   <w:num w:numId="10" w16cid:durableId="1785660651">
-    <w:abstractNumId w:val="16"/>
+    <w:abstractNumId w:val="19"/>
   </w:num>
   <w:num w:numId="11" w16cid:durableId="33386105">
+    <w:abstractNumId w:val="13"/>
+  </w:num>
+  <w:num w:numId="12" w16cid:durableId="1488669251">
+    <w:abstractNumId w:val="18"/>
+  </w:num>
+  <w:num w:numId="13" w16cid:durableId="1324355896">
     <w:abstractNumId w:val="11"/>
   </w:num>
-  <w:num w:numId="12" w16cid:durableId="1488669251">
-    <w:abstractNumId w:val="15"/>
-  </w:num>
-  <w:num w:numId="13" w16cid:durableId="1324355896">
+  <w:num w:numId="14" w16cid:durableId="573197671">
     <w:abstractNumId w:val="10"/>
-  </w:num>
-  <w:num w:numId="14" w16cid:durableId="573197671">
-    <w:abstractNumId w:val="9"/>
   </w:num>
   <w:num w:numId="15" w16cid:durableId="520168919">
     <w:abstractNumId w:val="0"/>
   </w:num>
   <w:num w:numId="16" w16cid:durableId="806049370">
-    <w:abstractNumId w:val="12"/>
+    <w:abstractNumId w:val="14"/>
   </w:num>
   <w:num w:numId="17" w16cid:durableId="183255282">
     <w:abstractNumId w:val="2"/>
+  </w:num>
+  <w:num w:numId="18" w16cid:durableId="1019697651">
+    <w:abstractNumId w:val="20"/>
+  </w:num>
+  <w:num w:numId="19" w16cid:durableId="1856456254">
+    <w:abstractNumId w:val="12"/>
+  </w:num>
+  <w:num w:numId="20" w16cid:durableId="693533223">
+    <w:abstractNumId w:val="17"/>
+  </w:num>
+  <w:num w:numId="21" w16cid:durableId="461536248">
+    <w:abstractNumId w:val="4"/>
   </w:num>
 </w:numbering>
 </file>
@@ -6626,25 +9680,6 @@
 </file>
 
 <file path=customXml/item1.xml><?xml version="1.0" encoding="utf-8"?>
-<p:properties xmlns:p="http://schemas.microsoft.com/office/2006/metadata/properties" xmlns:xsi="http://www.w3.org/2001/XMLSchema-instance" xmlns:pc="http://schemas.microsoft.com/office/infopath/2007/PartnerControls">
-  <documentManagement/>
-</p:properties>
-</file>
-
-<file path=customXml/item2.xml><?xml version="1.0" encoding="utf-8"?>
-<b:Sources xmlns:b="http://schemas.openxmlformats.org/officeDocument/2006/bibliography" xmlns="http://schemas.openxmlformats.org/officeDocument/2006/bibliography" SelectedStyle="\APASixthEditionOfficeOnline.xsl" StyleName="APA" Version="6"/>
-</file>
-
-<file path=customXml/item3.xml><?xml version="1.0" encoding="utf-8"?>
-<?mso-contentType ?>
-<FormTemplates xmlns="http://schemas.microsoft.com/sharepoint/v3/contenttype/forms">
-  <Display>DocumentLibraryForm</Display>
-  <Edit>DocumentLibraryForm</Edit>
-  <New>DocumentLibraryForm</New>
-</FormTemplates>
-</file>
-
-<file path=customXml/item4.xml><?xml version="1.0" encoding="utf-8"?>
 <ct:contentTypeSchema xmlns:ct="http://schemas.microsoft.com/office/2006/metadata/contentType" xmlns:ma="http://schemas.microsoft.com/office/2006/metadata/properties/metaAttributes" ct:_="" ma:_="" ma:contentTypeName="Document" ma:contentTypeID="0x0101008244D37EC304D24388DB98CDDD10AE3B" ma:contentTypeVersion="3" ma:contentTypeDescription="Een nieuw document maken." ma:contentTypeScope="" ma:versionID="6527ac18da45caaf14b0b4016d7ff6c6">
   <xsd:schema xmlns:xsd="http://www.w3.org/2001/XMLSchema" xmlns:xs="http://www.w3.org/2001/XMLSchema" xmlns:p="http://schemas.microsoft.com/office/2006/metadata/properties" xmlns:ns2="cb1be7c5-d3ae-4e62-a6a1-341536a3e157" targetNamespace="http://schemas.microsoft.com/office/2006/metadata/properties" ma:root="true" ma:fieldsID="dab4f812e5cccbe3453fca3dd3ca08a2" ns2:_="">
     <xsd:import namespace="cb1be7c5-d3ae-4e62-a6a1-341536a3e157"/>
@@ -6782,32 +9817,26 @@
 </ct:contentTypeSchema>
 </file>
 
-<file path=customXml/itemProps1.xml><?xml version="1.0" encoding="utf-8"?>
-<ds:datastoreItem xmlns:ds="http://schemas.openxmlformats.org/officeDocument/2006/customXml" ds:itemID="{BE4F2336-C780-4F46-AFFE-4DE0E8AB3C31}">
-  <ds:schemaRefs>
-    <ds:schemaRef ds:uri="http://schemas.microsoft.com/office/2006/metadata/properties"/>
-    <ds:schemaRef ds:uri="http://schemas.microsoft.com/office/infopath/2007/PartnerControls"/>
-  </ds:schemaRefs>
-</ds:datastoreItem>
+<file path=customXml/item2.xml><?xml version="1.0" encoding="utf-8"?>
+<?mso-contentType ?>
+<FormTemplates xmlns="http://schemas.microsoft.com/sharepoint/v3/contenttype/forms">
+  <Display>DocumentLibraryForm</Display>
+  <Edit>DocumentLibraryForm</Edit>
+  <New>DocumentLibraryForm</New>
+</FormTemplates>
 </file>
 
-<file path=customXml/itemProps2.xml><?xml version="1.0" encoding="utf-8"?>
-<ds:datastoreItem xmlns:ds="http://schemas.openxmlformats.org/officeDocument/2006/customXml" ds:itemID="{72B7D650-2FAA-4D72-B587-235E59E6AC26}">
-  <ds:schemaRefs>
-    <ds:schemaRef ds:uri="http://schemas.openxmlformats.org/officeDocument/2006/bibliography"/>
-  </ds:schemaRefs>
-</ds:datastoreItem>
+<file path=customXml/item3.xml><?xml version="1.0" encoding="utf-8"?>
+<b:Sources xmlns:b="http://schemas.openxmlformats.org/officeDocument/2006/bibliography" xmlns="http://schemas.openxmlformats.org/officeDocument/2006/bibliography" SelectedStyle="\APASixthEditionOfficeOnline.xsl" StyleName="APA" Version="6"/>
 </file>
 
-<file path=customXml/itemProps3.xml><?xml version="1.0" encoding="utf-8"?>
-<ds:datastoreItem xmlns:ds="http://schemas.openxmlformats.org/officeDocument/2006/customXml" ds:itemID="{785E2525-0EBE-4D7F-9AAE-49383EAD4E65}">
-  <ds:schemaRefs>
-    <ds:schemaRef ds:uri="http://schemas.microsoft.com/sharepoint/v3/contenttype/forms"/>
-  </ds:schemaRefs>
-</ds:datastoreItem>
+<file path=customXml/item4.xml><?xml version="1.0" encoding="utf-8"?>
+<p:properties xmlns:p="http://schemas.microsoft.com/office/2006/metadata/properties" xmlns:xsi="http://www.w3.org/2001/XMLSchema-instance" xmlns:pc="http://schemas.microsoft.com/office/infopath/2007/PartnerControls">
+  <documentManagement/>
+</p:properties>
 </file>
 
-<file path=customXml/itemProps4.xml><?xml version="1.0" encoding="utf-8"?>
+<file path=customXml/itemProps1.xml><?xml version="1.0" encoding="utf-8"?>
 <ds:datastoreItem xmlns:ds="http://schemas.openxmlformats.org/officeDocument/2006/customXml" ds:itemID="{1C2483C0-4A07-499E-BD45-1DB5579433A1}">
   <ds:schemaRefs>
     <ds:schemaRef ds:uri="http://schemas.microsoft.com/office/2006/metadata/contentType"/>
@@ -6823,4 +9852,29 @@
     <ds:schemaRef ds:uri="http://schemas.microsoft.com/internal/obd"/>
   </ds:schemaRefs>
 </ds:datastoreItem>
+</file>
+
+<file path=customXml/itemProps2.xml><?xml version="1.0" encoding="utf-8"?>
+<ds:datastoreItem xmlns:ds="http://schemas.openxmlformats.org/officeDocument/2006/customXml" ds:itemID="{785E2525-0EBE-4D7F-9AAE-49383EAD4E65}">
+  <ds:schemaRefs>
+    <ds:schemaRef ds:uri="http://schemas.microsoft.com/sharepoint/v3/contenttype/forms"/>
+  </ds:schemaRefs>
+</ds:datastoreItem>
+</file>
+
+<file path=customXml/itemProps3.xml><?xml version="1.0" encoding="utf-8"?>
+<ds:datastoreItem xmlns:ds="http://schemas.openxmlformats.org/officeDocument/2006/customXml" ds:itemID="{72B7D650-2FAA-4D72-B587-235E59E6AC26}">
+  <ds:schemaRefs>
+    <ds:schemaRef ds:uri="http://schemas.openxmlformats.org/officeDocument/2006/bibliography"/>
+  </ds:schemaRefs>
+</ds:datastoreItem>
+</file>
+
+<file path=customXml/itemProps4.xml><?xml version="1.0" encoding="utf-8"?>
+<ds:datastoreItem xmlns:ds="http://schemas.openxmlformats.org/officeDocument/2006/customXml" ds:itemID="{BE4F2336-C780-4F46-AFFE-4DE0E8AB3C31}">
+  <ds:schemaRefs>
+    <ds:schemaRef ds:uri="http://schemas.microsoft.com/office/2006/metadata/properties"/>
+    <ds:schemaRef ds:uri="http://schemas.microsoft.com/office/infopath/2007/PartnerControls"/>
+  </ds:schemaRefs>
+</ds:datastoreItem>
 </file>
</xml_diff>